<commit_message>
suggested solutions in the doc file
</commit_message>
<xml_diff>
--- a/output.docx
+++ b/output.docx
@@ -540,6 +540,103 @@
       </w:r>
     </w:p>
     <w:p>
+      <w:pPr>
+        <w:rPr>
+          <w:color w:val="FF0000"/>
+        </w:rPr>
+      </w:pPr>
+      <w:r>
+        <w:rPr>
+          <w:color w:val="FF0000"/>
+          <w:highlight w:val="yellow"/>
+        </w:rPr>
+        <w:t>______________________This one is wrong output_________________</w:t>
+      </w:r>
+    </w:p>
+    <w:p>
+      <w:pPr>
+        <w:rPr>
+          <w:color w:val="FF0000"/>
+        </w:rPr>
+      </w:pPr>
+      <w:r>
+        <w:rPr>
+          <w:color w:val="FF0000"/>
+        </w:rPr>
+        <w:t xml:space="preserve">Problem – the output is correct but the point is </w:t>
+      </w:r>
+      <w:proofErr w:type="gramStart"/>
+      <w:r>
+        <w:rPr>
+          <w:color w:val="FF0000"/>
+        </w:rPr>
+        <w:t>“ ’</w:t>
+      </w:r>
+      <w:proofErr w:type="gramEnd"/>
+      <w:r>
+        <w:rPr>
+          <w:color w:val="FF0000"/>
+        </w:rPr>
+        <w:t>s” should also be ignored</w:t>
+      </w:r>
+    </w:p>
+    <w:p>
+      <w:pPr>
+        <w:rPr>
+          <w:color w:val="FF0000"/>
+        </w:rPr>
+      </w:pPr>
+      <w:r>
+        <w:rPr>
+          <w:color w:val="FF0000"/>
+        </w:rPr>
+        <w:t xml:space="preserve">Solution – add </w:t>
+      </w:r>
+      <w:proofErr w:type="gramStart"/>
+      <w:r>
+        <w:rPr>
+          <w:color w:val="FF0000"/>
+        </w:rPr>
+        <w:t>“ ‘</w:t>
+      </w:r>
+      <w:proofErr w:type="gramEnd"/>
+      <w:r>
+        <w:rPr>
+          <w:color w:val="FF0000"/>
+        </w:rPr>
+        <w:t xml:space="preserve">s ” to </w:t>
+      </w:r>
+      <w:proofErr w:type="spellStart"/>
+      <w:r>
+        <w:rPr>
+          <w:color w:val="FF0000"/>
+        </w:rPr>
+        <w:t>ignore_words</w:t>
+      </w:r>
+      <w:proofErr w:type="spellEnd"/>
+      <w:r>
+        <w:rPr>
+          <w:color w:val="FF0000"/>
+        </w:rPr>
+        <w:t xml:space="preserve"> list in the </w:t>
+      </w:r>
+      <w:proofErr w:type="spellStart"/>
+      <w:r>
+        <w:rPr>
+          <w:color w:val="FF0000"/>
+        </w:rPr>
+        <w:t>text_preprocessing</w:t>
+      </w:r>
+      <w:proofErr w:type="spellEnd"/>
+      <w:r>
+        <w:rPr>
+          <w:color w:val="FF0000"/>
+        </w:rPr>
+        <w:t xml:space="preserve"> file</w:t>
+      </w:r>
+    </w:p>
+    <w:p/>
+    <w:p>
       <w:r>
         <w:t xml:space="preserve"> U said: what is today's date</w:t>
       </w:r>
@@ -678,6 +775,7 @@
     </w:p>
     <w:p>
       <w:r>
+        <w:lastRenderedPageBreak/>
         <w:t xml:space="preserve">         0.0000e+00, 0.0000e+00, 3.7128e-18, 0.0000e+00, 4.5558e-25]],</w:t>
       </w:r>
     </w:p>
@@ -730,13 +828,460 @@
     </w:p>
     <w:p>
       <w:r>
+        <w:t>day</w:t>
+      </w:r>
+    </w:p>
+    <w:p>
+      <w:r>
+        <w:t>A.I : Saturday</w:t>
+      </w:r>
+    </w:p>
+    <w:p>
+      <w:pPr>
+        <w:rPr>
+          <w:color w:val="FF0000"/>
+        </w:rPr>
+      </w:pPr>
+      <w:r>
+        <w:t xml:space="preserve"> </w:t>
+      </w:r>
+      <w:r>
+        <w:rPr>
+          <w:color w:val="FF0000"/>
+          <w:highlight w:val="yellow"/>
+        </w:rPr>
+        <w:t>______________________This one is wrong output_________________</w:t>
+      </w:r>
+    </w:p>
+    <w:p>
+      <w:pPr>
+        <w:rPr>
+          <w:color w:val="FF0000"/>
+        </w:rPr>
+      </w:pPr>
+      <w:r>
+        <w:rPr>
+          <w:color w:val="FF0000"/>
+        </w:rPr>
+        <w:t>Problem – alarm word not recognised</w:t>
+      </w:r>
+    </w:p>
+    <w:p>
+      <w:pPr>
+        <w:rPr>
+          <w:color w:val="FF0000"/>
+        </w:rPr>
+      </w:pPr>
+      <w:proofErr w:type="gramStart"/>
+      <w:r>
+        <w:rPr>
+          <w:color w:val="FF0000"/>
+        </w:rPr>
+        <w:t>Solution:-</w:t>
+      </w:r>
+      <w:proofErr w:type="gramEnd"/>
+      <w:r>
+        <w:rPr>
+          <w:color w:val="FF0000"/>
+        </w:rPr>
+        <w:t xml:space="preserve">  check for the alarm intents, improve it, re-train the model</w:t>
+      </w:r>
+    </w:p>
+    <w:p>
+      <w:pPr>
+        <w:rPr>
+          <w:color w:val="FF0000"/>
+        </w:rPr>
+      </w:pPr>
+      <w:r>
+        <w:rPr>
+          <w:color w:val="FF0000"/>
+        </w:rPr>
+        <w:t>(</w:t>
+      </w:r>
+      <w:proofErr w:type="gramStart"/>
+      <w:r>
+        <w:rPr>
+          <w:color w:val="FF0000"/>
+        </w:rPr>
+        <w:t>possibly</w:t>
+      </w:r>
+      <w:proofErr w:type="gramEnd"/>
+      <w:r>
+        <w:rPr>
+          <w:color w:val="FF0000"/>
+        </w:rPr>
+        <w:t xml:space="preserve"> it is getting biased on </w:t>
+      </w:r>
+      <w:r>
+        <w:rPr>
+          <w:color w:val="FF0000"/>
+        </w:rPr>
+        <w:t>the you word so we have to either ignore it or do something to decrease their priority</w:t>
+      </w:r>
+      <w:r>
+        <w:rPr>
+          <w:color w:val="FF0000"/>
+        </w:rPr>
+        <w:t>)</w:t>
+      </w:r>
+    </w:p>
+    <w:p>
+      <w:r>
+        <w:rPr>
+          <w:color w:val="FF0000"/>
+        </w:rPr>
+        <w:t xml:space="preserve"> </w:t>
+      </w:r>
+    </w:p>
+    <w:p>
+      <w:r>
+        <w:t>Listening...</w:t>
+      </w:r>
+    </w:p>
+    <w:p>
+      <w:r>
+        <w:t>Recognizing...</w:t>
+      </w:r>
+    </w:p>
+    <w:p>
+      <w:r>
+        <w:t xml:space="preserve"> U said: can you set an alarm</w:t>
+      </w:r>
+    </w:p>
+    <w:p>
+      <w:r>
+        <w:t>['you', 'set', 'alarm']</w:t>
+      </w:r>
+    </w:p>
+    <w:p>
+      <w:r>
+        <w:t>________________probs_________</w:t>
+      </w:r>
+    </w:p>
+    <w:p>
+      <w:r>
+        <w:t>tensor([[0.0000e+00, 7.8080e-13, 7.9537e-10, 7.2811e-31, 5.3867e-04, 2.5520e-03,</w:t>
+      </w:r>
+    </w:p>
+    <w:p>
+      <w:r>
+        <w:t xml:space="preserve">         0.0000e+00, 4.1388e-11, 7.0817e-02, 2.3341e-22, 7.2742e-01, 1.9867e-01,</w:t>
+      </w:r>
+    </w:p>
+    <w:p>
+      <w:r>
+        <w:t xml:space="preserve">         5.2919e-19, 1.5198e-24, 0.0000e+00, 1.9925e-24, 1.6240e-28, 0.0000e+00,</w:t>
+      </w:r>
+    </w:p>
+    <w:p>
+      <w:r>
+        <w:t xml:space="preserve">         0.0000e+00, 0.0000e+00, 1.4819e-09, 0.0000e+00, 4.2551e-19]],</w:t>
+      </w:r>
+    </w:p>
+    <w:p>
+      <w:r>
+        <w:t xml:space="preserve">       </w:t>
+      </w:r>
+      <w:proofErr w:type="spellStart"/>
+      <w:r>
+        <w:t>grad_fn</w:t>
+      </w:r>
+      <w:proofErr w:type="spellEnd"/>
+      <w:r>
+        <w:t>=&lt;</w:t>
+      </w:r>
+      <w:proofErr w:type="spellStart"/>
+      <w:r>
+        <w:t>SoftmaxBackward</w:t>
+      </w:r>
+      <w:proofErr w:type="spellEnd"/>
+      <w:r>
+        <w:t>&gt;)</w:t>
+      </w:r>
+    </w:p>
+    <w:p>
+      <w:r>
+        <w:t>________________prob_________</w:t>
+      </w:r>
+    </w:p>
+    <w:p>
+      <w:r>
+        <w:t xml:space="preserve">tensor(0.7274, </w:t>
+      </w:r>
+      <w:proofErr w:type="spellStart"/>
+      <w:r>
+        <w:t>grad_fn</w:t>
+      </w:r>
+      <w:proofErr w:type="spellEnd"/>
+      <w:r>
+        <w:t>=&lt;</w:t>
+      </w:r>
+      <w:proofErr w:type="spellStart"/>
+      <w:r>
+        <w:t>SelectBackward</w:t>
+      </w:r>
+      <w:proofErr w:type="spellEnd"/>
+      <w:r>
+        <w:t>&gt;)</w:t>
+      </w:r>
+    </w:p>
+    <w:p>
+      <w:r>
+        <w:t>__________________</w:t>
+      </w:r>
+      <w:proofErr w:type="spellStart"/>
+      <w:r>
+        <w:t>Final_reply</w:t>
+      </w:r>
+      <w:proofErr w:type="spellEnd"/>
+      <w:r>
+        <w:t>_______________</w:t>
+      </w:r>
+    </w:p>
+    <w:p>
+      <w:r>
+        <w:t>Here's your assistant</w:t>
+      </w:r>
+    </w:p>
+    <w:p>
+      <w:r>
+        <w:t>Listening...</w:t>
+      </w:r>
+    </w:p>
+    <w:p>
+      <w:r>
+        <w:t>Recognizing...</w:t>
+      </w:r>
+    </w:p>
+    <w:p>
+      <w:r>
+        <w:t>A.I : Couldn't understand, say that again please!</w:t>
+      </w:r>
+    </w:p>
+    <w:p>
+      <w:r>
+        <w:t xml:space="preserve"> </w:t>
+      </w:r>
+    </w:p>
+    <w:p>
+      <w:r>
+        <w:t>Listening...</w:t>
+      </w:r>
+    </w:p>
+    <w:p>
+      <w:r>
         <w:lastRenderedPageBreak/>
-        <w:t>day</w:t>
-      </w:r>
-    </w:p>
-    <w:p>
-      <w:r>
-        <w:t>A.I : Saturday</w:t>
+        <w:t>Recognizing...</w:t>
+      </w:r>
+    </w:p>
+    <w:p>
+      <w:r>
+        <w:t xml:space="preserve"> U said: can you tell me my weather</w:t>
+      </w:r>
+    </w:p>
+    <w:p>
+      <w:r>
+        <w:t>['you', 'weather']</w:t>
+      </w:r>
+    </w:p>
+    <w:p/>
+    <w:p>
+      <w:pPr>
+        <w:rPr>
+          <w:color w:val="FF0000"/>
+        </w:rPr>
+      </w:pPr>
+      <w:r>
+        <w:rPr>
+          <w:color w:val="FF0000"/>
+          <w:highlight w:val="yellow"/>
+        </w:rPr>
+        <w:t>______________________This one is wrong output_________________</w:t>
+      </w:r>
+    </w:p>
+    <w:p>
+      <w:pPr>
+        <w:rPr>
+          <w:color w:val="FF0000"/>
+        </w:rPr>
+      </w:pPr>
+      <w:r>
+        <w:rPr>
+          <w:color w:val="FF0000"/>
+        </w:rPr>
+        <w:t xml:space="preserve">Problem – </w:t>
+      </w:r>
+      <w:r>
+        <w:rPr>
+          <w:color w:val="FF0000"/>
+        </w:rPr>
+        <w:t xml:space="preserve">weather </w:t>
+      </w:r>
+      <w:r>
+        <w:rPr>
+          <w:color w:val="FF0000"/>
+        </w:rPr>
+        <w:t>word not recognised</w:t>
+      </w:r>
+    </w:p>
+    <w:p>
+      <w:pPr>
+        <w:rPr>
+          <w:color w:val="FF0000"/>
+        </w:rPr>
+      </w:pPr>
+      <w:proofErr w:type="gramStart"/>
+      <w:r>
+        <w:rPr>
+          <w:color w:val="FF0000"/>
+        </w:rPr>
+        <w:t>Solution:-</w:t>
+      </w:r>
+      <w:proofErr w:type="gramEnd"/>
+      <w:r>
+        <w:rPr>
+          <w:color w:val="FF0000"/>
+        </w:rPr>
+        <w:t xml:space="preserve">  check for the </w:t>
+      </w:r>
+      <w:r>
+        <w:rPr>
+          <w:color w:val="FF0000"/>
+        </w:rPr>
+        <w:t>weather</w:t>
+      </w:r>
+      <w:r>
+        <w:rPr>
+          <w:color w:val="FF0000"/>
+        </w:rPr>
+        <w:t xml:space="preserve"> intents, improve it, re-train the model</w:t>
+      </w:r>
+    </w:p>
+    <w:p>
+      <w:pPr>
+        <w:rPr>
+          <w:color w:val="FF0000"/>
+        </w:rPr>
+      </w:pPr>
+      <w:r>
+        <w:rPr>
+          <w:color w:val="FF0000"/>
+        </w:rPr>
+        <w:t>(</w:t>
+      </w:r>
+      <w:proofErr w:type="gramStart"/>
+      <w:r>
+        <w:rPr>
+          <w:color w:val="FF0000"/>
+        </w:rPr>
+        <w:t>possibly</w:t>
+      </w:r>
+      <w:proofErr w:type="gramEnd"/>
+      <w:r>
+        <w:rPr>
+          <w:color w:val="FF0000"/>
+        </w:rPr>
+        <w:t xml:space="preserve"> it is getting biased on the you word so we have to either ignore it or do something to decrease their priority)</w:t>
+      </w:r>
+    </w:p>
+    <w:p/>
+    <w:p>
+      <w:r>
+        <w:t>________________probs_________</w:t>
+      </w:r>
+    </w:p>
+    <w:p>
+      <w:r>
+        <w:t>tensor([[9.6302e-10, 8.1058e-01, 3.9258e-34, 2.6274e-24, 3.8361e-33, 8.1775e-11,</w:t>
+      </w:r>
+    </w:p>
+    <w:p>
+      <w:r>
+        <w:t xml:space="preserve">         1.6558e-13, 7.8174e-41, 1.0596e-17, 1.8764e-01, 1.2330e-12, 1.4852e-12,</w:t>
+      </w:r>
+    </w:p>
+    <w:p>
+      <w:r>
+        <w:t xml:space="preserve">         9.0945e-04, 2.5961e-15, 3.1240e-15, 0.0000e+00, 0.0000e+00, 1.6059e-13,</w:t>
+      </w:r>
+    </w:p>
+    <w:p>
+      <w:r>
+        <w:t xml:space="preserve">         2.0548e-25, 2.3810e-08, 4.9952e-16, 8.6912e-04, 4.5112e-09]],</w:t>
+      </w:r>
+    </w:p>
+    <w:p>
+      <w:r>
+        <w:t xml:space="preserve">       </w:t>
+      </w:r>
+      <w:proofErr w:type="spellStart"/>
+      <w:r>
+        <w:t>grad_fn</w:t>
+      </w:r>
+      <w:proofErr w:type="spellEnd"/>
+      <w:r>
+        <w:t>=&lt;</w:t>
+      </w:r>
+      <w:proofErr w:type="spellStart"/>
+      <w:r>
+        <w:t>SoftmaxBackward</w:t>
+      </w:r>
+      <w:proofErr w:type="spellEnd"/>
+      <w:r>
+        <w:t>&gt;)</w:t>
+      </w:r>
+    </w:p>
+    <w:p>
+      <w:r>
+        <w:t>________________prob_________</w:t>
+      </w:r>
+    </w:p>
+    <w:p>
+      <w:r>
+        <w:t xml:space="preserve">tensor(0.8106, </w:t>
+      </w:r>
+      <w:proofErr w:type="spellStart"/>
+      <w:r>
+        <w:t>grad_fn</w:t>
+      </w:r>
+      <w:proofErr w:type="spellEnd"/>
+      <w:r>
+        <w:t>=&lt;</w:t>
+      </w:r>
+      <w:proofErr w:type="spellStart"/>
+      <w:r>
+        <w:t>SelectBackward</w:t>
+      </w:r>
+      <w:proofErr w:type="spellEnd"/>
+      <w:r>
+        <w:t>&gt;)</w:t>
+      </w:r>
+    </w:p>
+    <w:p>
+      <w:r>
+        <w:t xml:space="preserve">just, </w:t>
+      </w:r>
+      <w:proofErr w:type="spellStart"/>
+      <w:r>
+        <w:t>analyzing</w:t>
+      </w:r>
+      <w:proofErr w:type="spellEnd"/>
+      <w:r>
+        <w:t xml:space="preserve"> the data ,what about you ? </w:t>
+      </w:r>
+    </w:p>
+    <w:p>
+      <w:r>
+        <w:t xml:space="preserve">A.I : just, </w:t>
+      </w:r>
+      <w:proofErr w:type="spellStart"/>
+      <w:r>
+        <w:t>analyzing</w:t>
+      </w:r>
+      <w:proofErr w:type="spellEnd"/>
+      <w:r>
+        <w:t xml:space="preserve"> the data ,what about you ? </w:t>
       </w:r>
     </w:p>
     <w:p>
@@ -755,13 +1300,120 @@
       </w:r>
     </w:p>
     <w:p>
-      <w:r>
-        <w:t xml:space="preserve"> U said: can you set an alarm</w:t>
-      </w:r>
-    </w:p>
-    <w:p>
-      <w:r>
-        <w:t>['you', 'set', 'alarm']</w:t>
+      <w:pPr>
+        <w:rPr>
+          <w:color w:val="FF0000"/>
+        </w:rPr>
+      </w:pPr>
+      <w:r>
+        <w:rPr>
+          <w:color w:val="FF0000"/>
+          <w:highlight w:val="yellow"/>
+        </w:rPr>
+        <w:t>______________________This one is wrong output_________________</w:t>
+      </w:r>
+    </w:p>
+    <w:p>
+      <w:pPr>
+        <w:rPr>
+          <w:color w:val="FF0000"/>
+        </w:rPr>
+      </w:pPr>
+      <w:r>
+        <w:rPr>
+          <w:color w:val="FF0000"/>
+        </w:rPr>
+        <w:t xml:space="preserve">Problem – </w:t>
+      </w:r>
+      <w:r>
+        <w:rPr>
+          <w:color w:val="FF0000"/>
+        </w:rPr>
+        <w:t>here it is running because there is no “you in it”</w:t>
+      </w:r>
+    </w:p>
+    <w:p>
+      <w:pPr>
+        <w:rPr>
+          <w:color w:val="FF0000"/>
+        </w:rPr>
+      </w:pPr>
+      <w:proofErr w:type="gramStart"/>
+      <w:r>
+        <w:rPr>
+          <w:color w:val="FF0000"/>
+        </w:rPr>
+        <w:t>Solution:-</w:t>
+      </w:r>
+      <w:proofErr w:type="gramEnd"/>
+      <w:r>
+        <w:rPr>
+          <w:color w:val="FF0000"/>
+        </w:rPr>
+        <w:t xml:space="preserve">  check for the </w:t>
+      </w:r>
+      <w:r>
+        <w:rPr>
+          <w:color w:val="FF0000"/>
+        </w:rPr>
+        <w:t>wea</w:t>
+      </w:r>
+      <w:r>
+        <w:rPr>
+          <w:color w:val="FF0000"/>
+        </w:rPr>
+        <w:t xml:space="preserve"> intents, improve it, re-train the model</w:t>
+      </w:r>
+    </w:p>
+    <w:p>
+      <w:pPr>
+        <w:rPr>
+          <w:color w:val="FF0000"/>
+        </w:rPr>
+      </w:pPr>
+      <w:r>
+        <w:rPr>
+          <w:color w:val="FF0000"/>
+        </w:rPr>
+        <w:t>(</w:t>
+      </w:r>
+      <w:proofErr w:type="gramStart"/>
+      <w:r>
+        <w:rPr>
+          <w:color w:val="FF0000"/>
+        </w:rPr>
+        <w:t>possibly</w:t>
+      </w:r>
+      <w:proofErr w:type="gramEnd"/>
+      <w:r>
+        <w:rPr>
+          <w:color w:val="FF0000"/>
+        </w:rPr>
+        <w:t xml:space="preserve"> it is getting biased on the you word so we have to either ignore it or do something to decrease their priority)</w:t>
+      </w:r>
+    </w:p>
+    <w:p/>
+    <w:p>
+      <w:r>
+        <w:t xml:space="preserve"> U said: what's weather of </w:t>
+      </w:r>
+      <w:proofErr w:type="spellStart"/>
+      <w:r>
+        <w:t>akot</w:t>
+      </w:r>
+      <w:proofErr w:type="spellEnd"/>
+    </w:p>
+    <w:p>
+      <w:r>
+        <w:t>['what', "'s", 'weather', '</w:t>
+      </w:r>
+      <w:proofErr w:type="spellStart"/>
+      <w:r>
+        <w:t>akot</w:t>
+      </w:r>
+      <w:proofErr w:type="spellEnd"/>
+      <w:r>
+        <w:t>']</w:t>
       </w:r>
     </w:p>
     <w:p>
@@ -771,22 +1423,23 @@
     </w:p>
     <w:p>
       <w:r>
-        <w:t>tensor([[0.0000e+00, 7.8080e-13, 7.9537e-10, 7.2811e-31, 5.3867e-04, 2.5520e-03,</w:t>
-      </w:r>
-    </w:p>
-    <w:p>
-      <w:r>
-        <w:t xml:space="preserve">         0.0000e+00, 4.1388e-11, 7.0817e-02, 2.3341e-22, 7.2742e-01, 1.9867e-01,</w:t>
-      </w:r>
-    </w:p>
-    <w:p>
-      <w:r>
-        <w:t xml:space="preserve">         5.2919e-19, 1.5198e-24, 0.0000e+00, 1.9925e-24, 1.6240e-28, 0.0000e+00,</w:t>
-      </w:r>
-    </w:p>
-    <w:p>
-      <w:r>
-        <w:t xml:space="preserve">         0.0000e+00, 0.0000e+00, 1.4819e-09, 0.0000e+00, 4.2551e-19]],</w:t>
+        <w:lastRenderedPageBreak/>
+        <w:t>tensor([[2.9847e-07, 8.6527e-13, 2.7174e-40, 1.3452e-43, 4.1353e-40, 3.2455e-15,</w:t>
+      </w:r>
+    </w:p>
+    <w:p>
+      <w:r>
+        <w:t xml:space="preserve">         1.1618e-17, 0.0000e+00, 3.6253e-24, 3.8605e-08, 6.7677e-22, 1.1070e-22,</w:t>
+      </w:r>
+    </w:p>
+    <w:p>
+      <w:r>
+        <w:t xml:space="preserve">         9.0061e-13, 1.3463e-21, 1.0936e-27, 0.0000e+00, 0.0000e+00, 1.2726e-18,</w:t>
+      </w:r>
+    </w:p>
+    <w:p>
+      <w:r>
+        <w:t xml:space="preserve">         1.4753e-25, 4.3184e-07, 2.9639e-22, 1.0000e+00, 4.1241e-13]],</w:t>
       </w:r>
     </w:p>
     <w:p>
@@ -817,7 +1470,7 @@
     </w:p>
     <w:p>
       <w:r>
-        <w:t xml:space="preserve">tensor(0.7274, </w:t>
+        <w:t xml:space="preserve">tensor(1.0000, </w:t>
       </w:r>
       <w:proofErr w:type="spellStart"/>
       <w:r>
@@ -838,20 +1491,52 @@
     </w:p>
     <w:p>
       <w:r>
-        <w:t>__________________</w:t>
-      </w:r>
-      <w:proofErr w:type="spellStart"/>
-      <w:r>
-        <w:t>Final_reply</w:t>
-      </w:r>
-      <w:proofErr w:type="spellEnd"/>
-      <w:r>
-        <w:t>_______________</w:t>
-      </w:r>
-    </w:p>
-    <w:p>
-      <w:r>
-        <w:t>Here's your assistant</w:t>
+        <w:t>weather</w:t>
+      </w:r>
+    </w:p>
+    <w:p>
+      <w:r>
+        <w:t xml:space="preserve">A.I : weather of your current location is : </w:t>
+      </w:r>
+    </w:p>
+    <w:p>
+      <w:r>
+        <w:t xml:space="preserve"> </w:t>
+      </w:r>
+    </w:p>
+    <w:p>
+      <w:r>
+        <w:t>A.I : weather type Haze</w:t>
+      </w:r>
+    </w:p>
+    <w:p>
+      <w:r>
+        <w:t xml:space="preserve"> </w:t>
+      </w:r>
+    </w:p>
+    <w:p>
+      <w:r>
+        <w:t xml:space="preserve">A.I : Temperature: 24.99degree </w:t>
+      </w:r>
+      <w:proofErr w:type="spellStart"/>
+      <w:r>
+        <w:t>celcius</w:t>
+      </w:r>
+      <w:proofErr w:type="spellEnd"/>
+    </w:p>
+    <w:p>
+      <w:r>
+        <w:t xml:space="preserve"> </w:t>
+      </w:r>
+    </w:p>
+    <w:p>
+      <w:r>
+        <w:t>A.I : Do you want to listen more in detail?</w:t>
+      </w:r>
+    </w:p>
+    <w:p>
+      <w:r>
+        <w:t xml:space="preserve"> </w:t>
       </w:r>
     </w:p>
     <w:p>
@@ -866,7 +1551,12 @@
     </w:p>
     <w:p>
       <w:r>
-        <w:t>A.I : Couldn't understand, say that again please!</w:t>
+        <w:t xml:space="preserve"> U said: yes</w:t>
+      </w:r>
+    </w:p>
+    <w:p>
+      <w:r>
+        <w:t>A.I : Wind speed is 2.06 metre per second</w:t>
       </w:r>
     </w:p>
     <w:p>
@@ -876,311 +1566,6 @@
     </w:p>
     <w:p>
       <w:r>
-        <w:t>Listening...</w:t>
-      </w:r>
-    </w:p>
-    <w:p>
-      <w:r>
-        <w:t>Recognizing...</w:t>
-      </w:r>
-    </w:p>
-    <w:p>
-      <w:r>
-        <w:t xml:space="preserve"> U said: can you tell me my weather</w:t>
-      </w:r>
-    </w:p>
-    <w:p>
-      <w:r>
-        <w:t>['you', 'weather']</w:t>
-      </w:r>
-    </w:p>
-    <w:p>
-      <w:r>
-        <w:t>________________probs_________</w:t>
-      </w:r>
-    </w:p>
-    <w:p>
-      <w:r>
-        <w:t>tensor([[9.6302e-10, 8.1058e-01, 3.9258e-34, 2.6274e-24, 3.8361e-33, 8.1775e-11,</w:t>
-      </w:r>
-    </w:p>
-    <w:p>
-      <w:r>
-        <w:t xml:space="preserve">         1.6558e-13, 7.8174e-41, 1.0596e-17, 1.8764e-01, 1.2330e-12, 1.4852e-12,</w:t>
-      </w:r>
-    </w:p>
-    <w:p>
-      <w:r>
-        <w:t xml:space="preserve">         9.0945e-04, 2.5961e-15, 3.1240e-15, 0.0000e+00, 0.0000e+00, 1.6059e-13,</w:t>
-      </w:r>
-    </w:p>
-    <w:p>
-      <w:r>
-        <w:t xml:space="preserve">         2.0548e-25, 2.3810e-08, 4.9952e-16, 8.6912e-04, 4.5112e-09]],</w:t>
-      </w:r>
-    </w:p>
-    <w:p>
-      <w:r>
-        <w:t xml:space="preserve">       </w:t>
-      </w:r>
-      <w:proofErr w:type="spellStart"/>
-      <w:r>
-        <w:t>grad_fn</w:t>
-      </w:r>
-      <w:proofErr w:type="spellEnd"/>
-      <w:r>
-        <w:t>=&lt;</w:t>
-      </w:r>
-      <w:proofErr w:type="spellStart"/>
-      <w:r>
-        <w:t>SoftmaxBackward</w:t>
-      </w:r>
-      <w:proofErr w:type="spellEnd"/>
-      <w:r>
-        <w:t>&gt;)</w:t>
-      </w:r>
-    </w:p>
-    <w:p>
-      <w:r>
-        <w:lastRenderedPageBreak/>
-        <w:t>________________prob_________</w:t>
-      </w:r>
-    </w:p>
-    <w:p>
-      <w:r>
-        <w:t xml:space="preserve">tensor(0.8106, </w:t>
-      </w:r>
-      <w:proofErr w:type="spellStart"/>
-      <w:r>
-        <w:t>grad_fn</w:t>
-      </w:r>
-      <w:proofErr w:type="spellEnd"/>
-      <w:r>
-        <w:t>=&lt;</w:t>
-      </w:r>
-      <w:proofErr w:type="spellStart"/>
-      <w:r>
-        <w:t>SelectBackward</w:t>
-      </w:r>
-      <w:proofErr w:type="spellEnd"/>
-      <w:r>
-        <w:t>&gt;)</w:t>
-      </w:r>
-    </w:p>
-    <w:p>
-      <w:r>
-        <w:t xml:space="preserve">just, </w:t>
-      </w:r>
-      <w:proofErr w:type="spellStart"/>
-      <w:r>
-        <w:t>analyzing</w:t>
-      </w:r>
-      <w:proofErr w:type="spellEnd"/>
-      <w:r>
-        <w:t xml:space="preserve"> the data ,what about you ? </w:t>
-      </w:r>
-    </w:p>
-    <w:p>
-      <w:r>
-        <w:t xml:space="preserve">A.I : just, </w:t>
-      </w:r>
-      <w:proofErr w:type="spellStart"/>
-      <w:r>
-        <w:t>analyzing</w:t>
-      </w:r>
-      <w:proofErr w:type="spellEnd"/>
-      <w:r>
-        <w:t xml:space="preserve"> the data ,what about you ? </w:t>
-      </w:r>
-    </w:p>
-    <w:p>
-      <w:r>
-        <w:t xml:space="preserve"> </w:t>
-      </w:r>
-    </w:p>
-    <w:p>
-      <w:r>
-        <w:t>Listening...</w:t>
-      </w:r>
-    </w:p>
-    <w:p>
-      <w:r>
-        <w:t>Recognizing...</w:t>
-      </w:r>
-    </w:p>
-    <w:p>
-      <w:r>
-        <w:t xml:space="preserve"> U said: what's weather of </w:t>
-      </w:r>
-      <w:proofErr w:type="spellStart"/>
-      <w:r>
-        <w:t>akot</w:t>
-      </w:r>
-      <w:proofErr w:type="spellEnd"/>
-    </w:p>
-    <w:p>
-      <w:r>
-        <w:t>['what', "'s", 'weather', '</w:t>
-      </w:r>
-      <w:proofErr w:type="spellStart"/>
-      <w:r>
-        <w:t>akot</w:t>
-      </w:r>
-      <w:proofErr w:type="spellEnd"/>
-      <w:r>
-        <w:t>']</w:t>
-      </w:r>
-    </w:p>
-    <w:p>
-      <w:r>
-        <w:t>________________probs_________</w:t>
-      </w:r>
-    </w:p>
-    <w:p>
-      <w:r>
-        <w:t>tensor([[2.9847e-07, 8.6527e-13, 2.7174e-40, 1.3452e-43, 4.1353e-40, 3.2455e-15,</w:t>
-      </w:r>
-    </w:p>
-    <w:p>
-      <w:r>
-        <w:t xml:space="preserve">         1.1618e-17, 0.0000e+00, 3.6253e-24, 3.8605e-08, 6.7677e-22, 1.1070e-22,</w:t>
-      </w:r>
-    </w:p>
-    <w:p>
-      <w:r>
-        <w:t xml:space="preserve">         9.0061e-13, 1.3463e-21, 1.0936e-27, 0.0000e+00, 0.0000e+00, 1.2726e-18,</w:t>
-      </w:r>
-    </w:p>
-    <w:p>
-      <w:r>
-        <w:t xml:space="preserve">         1.4753e-25, 4.3184e-07, 2.9639e-22, 1.0000e+00, 4.1241e-13]],</w:t>
-      </w:r>
-    </w:p>
-    <w:p>
-      <w:r>
-        <w:t xml:space="preserve">       </w:t>
-      </w:r>
-      <w:proofErr w:type="spellStart"/>
-      <w:r>
-        <w:t>grad_fn</w:t>
-      </w:r>
-      <w:proofErr w:type="spellEnd"/>
-      <w:r>
-        <w:t>=&lt;</w:t>
-      </w:r>
-      <w:proofErr w:type="spellStart"/>
-      <w:r>
-        <w:t>SoftmaxBackward</w:t>
-      </w:r>
-      <w:proofErr w:type="spellEnd"/>
-      <w:r>
-        <w:t>&gt;)</w:t>
-      </w:r>
-    </w:p>
-    <w:p>
-      <w:r>
-        <w:t>________________prob_________</w:t>
-      </w:r>
-    </w:p>
-    <w:p>
-      <w:r>
-        <w:t xml:space="preserve">tensor(1.0000, </w:t>
-      </w:r>
-      <w:proofErr w:type="spellStart"/>
-      <w:r>
-        <w:t>grad_fn</w:t>
-      </w:r>
-      <w:proofErr w:type="spellEnd"/>
-      <w:r>
-        <w:t>=&lt;</w:t>
-      </w:r>
-      <w:proofErr w:type="spellStart"/>
-      <w:r>
-        <w:t>SelectBackward</w:t>
-      </w:r>
-      <w:proofErr w:type="spellEnd"/>
-      <w:r>
-        <w:t>&gt;)</w:t>
-      </w:r>
-    </w:p>
-    <w:p>
-      <w:r>
-        <w:t>weather</w:t>
-      </w:r>
-    </w:p>
-    <w:p>
-      <w:r>
-        <w:t xml:space="preserve">A.I : weather of your current location is : </w:t>
-      </w:r>
-    </w:p>
-    <w:p>
-      <w:r>
-        <w:t xml:space="preserve"> </w:t>
-      </w:r>
-    </w:p>
-    <w:p>
-      <w:r>
-        <w:t>A.I : weather type Haze</w:t>
-      </w:r>
-    </w:p>
-    <w:p>
-      <w:r>
-        <w:t xml:space="preserve"> </w:t>
-      </w:r>
-    </w:p>
-    <w:p>
-      <w:r>
-        <w:t xml:space="preserve">A.I : Temperature: 24.99degree </w:t>
-      </w:r>
-      <w:proofErr w:type="spellStart"/>
-      <w:r>
-        <w:t>celcius</w:t>
-      </w:r>
-      <w:proofErr w:type="spellEnd"/>
-    </w:p>
-    <w:p>
-      <w:r>
-        <w:t xml:space="preserve"> </w:t>
-      </w:r>
-    </w:p>
-    <w:p>
-      <w:r>
-        <w:t>A.I : Do you want to listen more in detail?</w:t>
-      </w:r>
-    </w:p>
-    <w:p>
-      <w:r>
-        <w:t xml:space="preserve"> </w:t>
-      </w:r>
-    </w:p>
-    <w:p>
-      <w:r>
-        <w:t>Listening...</w:t>
-      </w:r>
-    </w:p>
-    <w:p>
-      <w:r>
-        <w:t>Recognizing...</w:t>
-      </w:r>
-    </w:p>
-    <w:p>
-      <w:r>
-        <w:t xml:space="preserve"> U said: yes</w:t>
-      </w:r>
-    </w:p>
-    <w:p>
-      <w:r>
-        <w:t>A.I : Wind speed is 2.06 metre per second</w:t>
-      </w:r>
-    </w:p>
-    <w:p>
-      <w:r>
-        <w:t xml:space="preserve"> </w:t>
-      </w:r>
-    </w:p>
-    <w:p>
-      <w:r>
-        <w:lastRenderedPageBreak/>
         <w:t>A.I : Humidity is 41</w:t>
       </w:r>
     </w:p>
@@ -1595,6 +1980,7 @@
   <w:style w:type="paragraph" w:default="1" w:styleId="Normal">
     <w:name w:val="Normal"/>
     <w:qFormat/>
+    <w:rsid w:val="006168C3"/>
     <w:rPr>
       <w:rFonts w:cs="Mangal"/>
     </w:rPr>

</xml_diff>

<commit_message>
tryed to change speak
</commit_message>
<xml_diff>
--- a/output.docx
+++ b/output.docx
@@ -1110,19 +1110,7 @@
         <w:rPr>
           <w:color w:val="FF0000"/>
         </w:rPr>
-        <w:t xml:space="preserve">Problem – </w:t>
-      </w:r>
-      <w:r>
-        <w:rPr>
-          <w:color w:val="FF0000"/>
-        </w:rPr>
-        <w:t xml:space="preserve">weather </w:t>
-      </w:r>
-      <w:r>
-        <w:rPr>
-          <w:color w:val="FF0000"/>
-        </w:rPr>
-        <w:t>word not recognised</w:t>
+        <w:t>Problem – weather word not recognised</w:t>
       </w:r>
     </w:p>
     <w:p>
@@ -1143,19 +1131,7 @@
         <w:rPr>
           <w:color w:val="FF0000"/>
         </w:rPr>
-        <w:t xml:space="preserve">  check for the </w:t>
-      </w:r>
-      <w:r>
-        <w:rPr>
-          <w:color w:val="FF0000"/>
-        </w:rPr>
-        <w:t>weather</w:t>
-      </w:r>
-      <w:r>
-        <w:rPr>
-          <w:color w:val="FF0000"/>
-        </w:rPr>
-        <w:t xml:space="preserve"> intents, improve it, re-train the model</w:t>
+        <w:t xml:space="preserve">  check for the weather intents, improve it, re-train the model</w:t>
       </w:r>
     </w:p>
     <w:p>
@@ -1323,13 +1299,7 @@
         <w:rPr>
           <w:color w:val="FF0000"/>
         </w:rPr>
-        <w:t xml:space="preserve">Problem – </w:t>
-      </w:r>
-      <w:r>
-        <w:rPr>
-          <w:color w:val="FF0000"/>
-        </w:rPr>
-        <w:t>here it is running because there is no “you in it”</w:t>
+        <w:t>Problem – here it is running because there is no “you in it”</w:t>
       </w:r>
     </w:p>
     <w:p>
@@ -1350,19 +1320,7 @@
         <w:rPr>
           <w:color w:val="FF0000"/>
         </w:rPr>
-        <w:t xml:space="preserve">  check for the </w:t>
-      </w:r>
-      <w:r>
-        <w:rPr>
-          <w:color w:val="FF0000"/>
-        </w:rPr>
-        <w:t>wea</w:t>
-      </w:r>
-      <w:r>
-        <w:rPr>
-          <w:color w:val="FF0000"/>
-        </w:rPr>
-        <w:t xml:space="preserve"> intents, improve it, re-train the model</w:t>
+        <w:t xml:space="preserve">  check for the wea intents, improve it, re-train the model</w:t>
       </w:r>
     </w:p>
     <w:p>
@@ -1570,6 +1528,66 @@
       </w:r>
     </w:p>
     <w:p/>
+    <w:p>
+      <w:r>
+        <w:t>Intents to add –</w:t>
+      </w:r>
+    </w:p>
+    <w:p>
+      <w:r>
+        <w:t xml:space="preserve">Good morning, good </w:t>
+      </w:r>
+      <w:proofErr w:type="spellStart"/>
+      <w:r>
+        <w:t>eveneing</w:t>
+      </w:r>
+      <w:proofErr w:type="spellEnd"/>
+      <w:r>
+        <w:t xml:space="preserve"> </w:t>
+      </w:r>
+      <w:proofErr w:type="spellStart"/>
+      <w:r>
+        <w:t>bolne</w:t>
+      </w:r>
+      <w:proofErr w:type="spellEnd"/>
+      <w:r>
+        <w:t xml:space="preserve"> pr </w:t>
+      </w:r>
+      <w:proofErr w:type="spellStart"/>
+      <w:r>
+        <w:t>achha</w:t>
+      </w:r>
+      <w:proofErr w:type="spellEnd"/>
+      <w:r>
+        <w:t xml:space="preserve"> reply </w:t>
+      </w:r>
+      <w:proofErr w:type="spellStart"/>
+      <w:r>
+        <w:t>dena</w:t>
+      </w:r>
+      <w:proofErr w:type="spellEnd"/>
+      <w:r>
+        <w:t xml:space="preserve"> </w:t>
+      </w:r>
+      <w:proofErr w:type="spellStart"/>
+      <w:r>
+        <w:t>chahiye</w:t>
+      </w:r>
+      <w:proofErr w:type="spellEnd"/>
+    </w:p>
+    <w:p>
+      <w:r>
+        <w:t xml:space="preserve">Replies </w:t>
+      </w:r>
+      <w:proofErr w:type="spellStart"/>
+      <w:r>
+        <w:t>badha</w:t>
+      </w:r>
+      <w:proofErr w:type="spellEnd"/>
+      <w:r>
+        <w:t xml:space="preserve"> do - </w:t>
+      </w:r>
+    </w:p>
     <w:p/>
     <w:p/>
     <w:p/>

</xml_diff>

<commit_message>
Improved qulaity of json over quantity and overfitting
</commit_message>
<xml_diff>
--- a/output.docx
+++ b/output.docx
@@ -4,77 +4,8 @@
   <w:body>
     <w:p>
       <w:r>
-        <w:t xml:space="preserve">Reloaded modules: </w:t>
-      </w:r>
-      <w:proofErr w:type="spellStart"/>
-      <w:r>
-        <w:t>Neural_Network.brain</w:t>
-      </w:r>
-      <w:proofErr w:type="spellEnd"/>
-      <w:r>
-        <w:t xml:space="preserve">, </w:t>
-      </w:r>
-      <w:proofErr w:type="spellStart"/>
-      <w:r>
-        <w:t>Neural_Network.text_preprocessing</w:t>
-      </w:r>
-      <w:proofErr w:type="spellEnd"/>
-      <w:r>
-        <w:t xml:space="preserve">, </w:t>
-      </w:r>
-      <w:proofErr w:type="spellStart"/>
-      <w:r>
-        <w:t>Features.csv_writer</w:t>
-      </w:r>
-      <w:proofErr w:type="spellEnd"/>
-      <w:r>
-        <w:t xml:space="preserve">, task, </w:t>
-      </w:r>
-      <w:proofErr w:type="spellStart"/>
-      <w:r>
-        <w:t>Features.listen</w:t>
-      </w:r>
-      <w:proofErr w:type="spellEnd"/>
-      <w:r>
-        <w:t xml:space="preserve">, </w:t>
-      </w:r>
-      <w:proofErr w:type="spellStart"/>
-      <w:r>
-        <w:t>Features.speak</w:t>
-      </w:r>
-      <w:proofErr w:type="spellEnd"/>
-      <w:r>
-        <w:t xml:space="preserve">, </w:t>
-      </w:r>
-      <w:proofErr w:type="spellStart"/>
-      <w:r>
-        <w:t>Features.alarm</w:t>
-      </w:r>
-      <w:proofErr w:type="spellEnd"/>
-      <w:r>
-        <w:t xml:space="preserve">, </w:t>
-      </w:r>
-      <w:proofErr w:type="spellStart"/>
-      <w:r>
-        <w:t>Features.weather</w:t>
-      </w:r>
-      <w:proofErr w:type="spellEnd"/>
-      <w:r>
-        <w:t xml:space="preserve">, </w:t>
-      </w:r>
-      <w:proofErr w:type="spellStart"/>
-      <w:r>
-        <w:t>Features.wishme</w:t>
-      </w:r>
-      <w:proofErr w:type="spellEnd"/>
-      <w:r>
-        <w:t xml:space="preserve">, </w:t>
-      </w:r>
-      <w:proofErr w:type="spellStart"/>
-      <w:r>
-        <w:t>Features.wolfram</w:t>
-      </w:r>
-      <w:proofErr w:type="spellEnd"/>
+        <w:t>Reloaded modules: Neural_Network.brain, Neural_Network.text_preprocessing, Features.csv_writer, task, Features.listen, Features.speak, Features.alarm, Features.weather, Features.wishme, Features.wolfram</w:t>
+      </w:r>
     </w:p>
     <w:p>
       <w:r>
@@ -138,23 +69,7 @@
     </w:p>
     <w:p>
       <w:r>
-        <w:t xml:space="preserve">       </w:t>
-      </w:r>
-      <w:proofErr w:type="spellStart"/>
-      <w:r>
-        <w:t>grad_fn</w:t>
-      </w:r>
-      <w:proofErr w:type="spellEnd"/>
-      <w:r>
-        <w:t>=&lt;</w:t>
-      </w:r>
-      <w:proofErr w:type="spellStart"/>
-      <w:r>
-        <w:t>SoftmaxBackward</w:t>
-      </w:r>
-      <w:proofErr w:type="spellEnd"/>
-      <w:r>
-        <w:t>&gt;)</w:t>
+        <w:t xml:space="preserve">       grad_fn=&lt;SoftmaxBackward&gt;)</w:t>
       </w:r>
     </w:p>
     <w:p>
@@ -164,23 +79,7 @@
     </w:p>
     <w:p>
       <w:r>
-        <w:t xml:space="preserve">tensor(1.0000, </w:t>
-      </w:r>
-      <w:proofErr w:type="spellStart"/>
-      <w:r>
-        <w:t>grad_fn</w:t>
-      </w:r>
-      <w:proofErr w:type="spellEnd"/>
-      <w:r>
-        <w:t>=&lt;</w:t>
-      </w:r>
-      <w:proofErr w:type="spellStart"/>
-      <w:r>
-        <w:t>SelectBackward</w:t>
-      </w:r>
-      <w:proofErr w:type="spellEnd"/>
-      <w:r>
-        <w:t>&gt;)</w:t>
+        <w:t>tensor(1.0000, grad_fn=&lt;SelectBackward&gt;)</w:t>
       </w:r>
     </w:p>
     <w:p>
@@ -245,23 +144,7 @@
     </w:p>
     <w:p>
       <w:r>
-        <w:t xml:space="preserve">       </w:t>
-      </w:r>
-      <w:proofErr w:type="spellStart"/>
-      <w:r>
-        <w:t>grad_fn</w:t>
-      </w:r>
-      <w:proofErr w:type="spellEnd"/>
-      <w:r>
-        <w:t>=&lt;</w:t>
-      </w:r>
-      <w:proofErr w:type="spellStart"/>
-      <w:r>
-        <w:t>SoftmaxBackward</w:t>
-      </w:r>
-      <w:proofErr w:type="spellEnd"/>
-      <w:r>
-        <w:t>&gt;)</w:t>
+        <w:t xml:space="preserve">       grad_fn=&lt;SoftmaxBackward&gt;)</w:t>
       </w:r>
     </w:p>
     <w:p>
@@ -272,23 +155,7 @@
     <w:p>
       <w:r>
         <w:lastRenderedPageBreak/>
-        <w:t xml:space="preserve">tensor(0.9998, </w:t>
-      </w:r>
-      <w:proofErr w:type="spellStart"/>
-      <w:r>
-        <w:t>grad_fn</w:t>
-      </w:r>
-      <w:proofErr w:type="spellEnd"/>
-      <w:r>
-        <w:t>=&lt;</w:t>
-      </w:r>
-      <w:proofErr w:type="spellStart"/>
-      <w:r>
-        <w:t>SelectBackward</w:t>
-      </w:r>
-      <w:proofErr w:type="spellEnd"/>
-      <w:r>
-        <w:t>&gt;)</w:t>
+        <w:t>tensor(0.9998, grad_fn=&lt;SelectBackward&gt;)</w:t>
       </w:r>
     </w:p>
     <w:p>
@@ -353,23 +220,7 @@
     </w:p>
     <w:p>
       <w:r>
-        <w:t xml:space="preserve">       </w:t>
-      </w:r>
-      <w:proofErr w:type="spellStart"/>
-      <w:r>
-        <w:t>grad_fn</w:t>
-      </w:r>
-      <w:proofErr w:type="spellEnd"/>
-      <w:r>
-        <w:t>=&lt;</w:t>
-      </w:r>
-      <w:proofErr w:type="spellStart"/>
-      <w:r>
-        <w:t>SoftmaxBackward</w:t>
-      </w:r>
-      <w:proofErr w:type="spellEnd"/>
-      <w:r>
-        <w:t>&gt;)</w:t>
+        <w:t xml:space="preserve">       grad_fn=&lt;SoftmaxBackward&gt;)</w:t>
       </w:r>
     </w:p>
     <w:p>
@@ -379,23 +230,7 @@
     </w:p>
     <w:p>
       <w:r>
-        <w:t xml:space="preserve">tensor(1.0000, </w:t>
-      </w:r>
-      <w:proofErr w:type="spellStart"/>
-      <w:r>
-        <w:t>grad_fn</w:t>
-      </w:r>
-      <w:proofErr w:type="spellEnd"/>
-      <w:r>
-        <w:t>=&lt;</w:t>
-      </w:r>
-      <w:proofErr w:type="spellStart"/>
-      <w:r>
-        <w:t>SelectBackward</w:t>
-      </w:r>
-      <w:proofErr w:type="spellEnd"/>
-      <w:r>
-        <w:t>&gt;)</w:t>
+        <w:t>tensor(1.0000, grad_fn=&lt;SelectBackward&gt;)</w:t>
       </w:r>
     </w:p>
     <w:p>
@@ -405,15 +240,7 @@
     </w:p>
     <w:p>
       <w:r>
-        <w:t xml:space="preserve">A.I : Finding a good PHP developer is like looking for a needle in a haystack. Or is it a </w:t>
-      </w:r>
-      <w:proofErr w:type="spellStart"/>
-      <w:r>
-        <w:t>hackstack</w:t>
-      </w:r>
-      <w:proofErr w:type="spellEnd"/>
-      <w:r>
-        <w:t xml:space="preserve"> in a needle?</w:t>
+        <w:t>A.I : Finding a good PHP developer is like looking for a needle in a haystack. Or is it a hackstack in a needle?</w:t>
       </w:r>
     </w:p>
     <w:p>
@@ -468,23 +295,7 @@
     </w:p>
     <w:p>
       <w:r>
-        <w:t xml:space="preserve">       </w:t>
-      </w:r>
-      <w:proofErr w:type="spellStart"/>
-      <w:r>
-        <w:t>grad_fn</w:t>
-      </w:r>
-      <w:proofErr w:type="spellEnd"/>
-      <w:r>
-        <w:t>=&lt;</w:t>
-      </w:r>
-      <w:proofErr w:type="spellStart"/>
-      <w:r>
-        <w:t>SoftmaxBackward</w:t>
-      </w:r>
-      <w:proofErr w:type="spellEnd"/>
-      <w:r>
-        <w:t>&gt;)</w:t>
+        <w:t xml:space="preserve">       grad_fn=&lt;SoftmaxBackward&gt;)</w:t>
       </w:r>
     </w:p>
     <w:p>
@@ -495,23 +306,7 @@
     <w:p>
       <w:r>
         <w:lastRenderedPageBreak/>
-        <w:t xml:space="preserve">tensor(1.0000, </w:t>
-      </w:r>
-      <w:proofErr w:type="spellStart"/>
-      <w:r>
-        <w:t>grad_fn</w:t>
-      </w:r>
-      <w:proofErr w:type="spellEnd"/>
-      <w:r>
-        <w:t>=&lt;</w:t>
-      </w:r>
-      <w:proofErr w:type="spellStart"/>
-      <w:r>
-        <w:t>SelectBackward</w:t>
-      </w:r>
-      <w:proofErr w:type="spellEnd"/>
-      <w:r>
-        <w:t>&gt;)</w:t>
+        <w:t>tensor(1.0000, grad_fn=&lt;SelectBackward&gt;)</w:t>
       </w:r>
     </w:p>
     <w:p>
@@ -563,21 +358,7 @@
         <w:rPr>
           <w:color w:val="FF0000"/>
         </w:rPr>
-        <w:t xml:space="preserve">Problem – the output is correct but the point is </w:t>
-      </w:r>
-      <w:proofErr w:type="gramStart"/>
-      <w:r>
-        <w:rPr>
-          <w:color w:val="FF0000"/>
-        </w:rPr>
-        <w:t>“ ’</w:t>
-      </w:r>
-      <w:proofErr w:type="gramEnd"/>
-      <w:r>
-        <w:rPr>
-          <w:color w:val="FF0000"/>
-        </w:rPr>
-        <w:t>s” should also be ignored</w:t>
+        <w:t>Problem – the output is correct but the point is “ ’s” should also be ignored</w:t>
       </w:r>
     </w:p>
     <w:p>
@@ -590,49 +371,7 @@
         <w:rPr>
           <w:color w:val="FF0000"/>
         </w:rPr>
-        <w:t xml:space="preserve">Solution – add </w:t>
-      </w:r>
-      <w:proofErr w:type="gramStart"/>
-      <w:r>
-        <w:rPr>
-          <w:color w:val="FF0000"/>
-        </w:rPr>
-        <w:t>“ ‘</w:t>
-      </w:r>
-      <w:proofErr w:type="gramEnd"/>
-      <w:r>
-        <w:rPr>
-          <w:color w:val="FF0000"/>
-        </w:rPr>
-        <w:t xml:space="preserve">s ” to </w:t>
-      </w:r>
-      <w:proofErr w:type="spellStart"/>
-      <w:r>
-        <w:rPr>
-          <w:color w:val="FF0000"/>
-        </w:rPr>
-        <w:t>ignore_words</w:t>
-      </w:r>
-      <w:proofErr w:type="spellEnd"/>
-      <w:r>
-        <w:rPr>
-          <w:color w:val="FF0000"/>
-        </w:rPr>
-        <w:t xml:space="preserve"> list in the </w:t>
-      </w:r>
-      <w:proofErr w:type="spellStart"/>
-      <w:r>
-        <w:rPr>
-          <w:color w:val="FF0000"/>
-        </w:rPr>
-        <w:t>text_preprocessing</w:t>
-      </w:r>
-      <w:proofErr w:type="spellEnd"/>
-      <w:r>
-        <w:rPr>
-          <w:color w:val="FF0000"/>
-        </w:rPr>
-        <w:t xml:space="preserve"> file</w:t>
+        <w:t>Solution – add “ ‘s ” to ignore_words list in the text_preprocessing file</w:t>
       </w:r>
     </w:p>
     <w:p/>
@@ -673,23 +412,7 @@
     </w:p>
     <w:p>
       <w:r>
-        <w:t xml:space="preserve">       </w:t>
-      </w:r>
-      <w:proofErr w:type="spellStart"/>
-      <w:r>
-        <w:t>grad_fn</w:t>
-      </w:r>
-      <w:proofErr w:type="spellEnd"/>
-      <w:r>
-        <w:t>=&lt;</w:t>
-      </w:r>
-      <w:proofErr w:type="spellStart"/>
-      <w:r>
-        <w:t>SoftmaxBackward</w:t>
-      </w:r>
-      <w:proofErr w:type="spellEnd"/>
-      <w:r>
-        <w:t>&gt;)</w:t>
+        <w:t xml:space="preserve">       grad_fn=&lt;SoftmaxBackward&gt;)</w:t>
       </w:r>
     </w:p>
     <w:p>
@@ -699,23 +422,7 @@
     </w:p>
     <w:p>
       <w:r>
-        <w:t xml:space="preserve">tensor(1.0000, </w:t>
-      </w:r>
-      <w:proofErr w:type="spellStart"/>
-      <w:r>
-        <w:t>grad_fn</w:t>
-      </w:r>
-      <w:proofErr w:type="spellEnd"/>
-      <w:r>
-        <w:t>=&lt;</w:t>
-      </w:r>
-      <w:proofErr w:type="spellStart"/>
-      <w:r>
-        <w:t>SelectBackward</w:t>
-      </w:r>
-      <w:proofErr w:type="spellEnd"/>
-      <w:r>
-        <w:t>&gt;)</w:t>
+        <w:t>tensor(1.0000, grad_fn=&lt;SelectBackward&gt;)</w:t>
       </w:r>
     </w:p>
     <w:p>
@@ -781,23 +488,7 @@
     </w:p>
     <w:p>
       <w:r>
-        <w:t xml:space="preserve">       </w:t>
-      </w:r>
-      <w:proofErr w:type="spellStart"/>
-      <w:r>
-        <w:t>grad_fn</w:t>
-      </w:r>
-      <w:proofErr w:type="spellEnd"/>
-      <w:r>
-        <w:t>=&lt;</w:t>
-      </w:r>
-      <w:proofErr w:type="spellStart"/>
-      <w:r>
-        <w:t>SoftmaxBackward</w:t>
-      </w:r>
-      <w:proofErr w:type="spellEnd"/>
-      <w:r>
-        <w:t>&gt;)</w:t>
+        <w:t xml:space="preserve">       grad_fn=&lt;SoftmaxBackward&gt;)</w:t>
       </w:r>
     </w:p>
     <w:p>
@@ -807,23 +498,7 @@
     </w:p>
     <w:p>
       <w:r>
-        <w:t xml:space="preserve">tensor(1., </w:t>
-      </w:r>
-      <w:proofErr w:type="spellStart"/>
-      <w:r>
-        <w:t>grad_fn</w:t>
-      </w:r>
-      <w:proofErr w:type="spellEnd"/>
-      <w:r>
-        <w:t>=&lt;</w:t>
-      </w:r>
-      <w:proofErr w:type="spellStart"/>
-      <w:r>
-        <w:t>SelectBackward</w:t>
-      </w:r>
-      <w:proofErr w:type="spellEnd"/>
-      <w:r>
-        <w:t>&gt;)</w:t>
+        <w:t>tensor(1., grad_fn=&lt;SelectBackward&gt;)</w:t>
       </w:r>
     </w:p>
     <w:p>
@@ -872,19 +547,11 @@
           <w:color w:val="FF0000"/>
         </w:rPr>
       </w:pPr>
-      <w:proofErr w:type="gramStart"/>
-      <w:r>
-        <w:rPr>
-          <w:color w:val="FF0000"/>
-        </w:rPr>
-        <w:t>Solution:-</w:t>
-      </w:r>
-      <w:proofErr w:type="gramEnd"/>
-      <w:r>
-        <w:rPr>
-          <w:color w:val="FF0000"/>
-        </w:rPr>
-        <w:t xml:space="preserve">  check for the alarm intents, improve it, re-train the model</w:t>
+      <w:r>
+        <w:rPr>
+          <w:color w:val="FF0000"/>
+        </w:rPr>
+        <w:t>Solution:-  check for the alarm intents, improve it, re-train the model</w:t>
       </w:r>
     </w:p>
     <w:p>
@@ -897,21 +564,7 @@
         <w:rPr>
           <w:color w:val="FF0000"/>
         </w:rPr>
-        <w:t>(</w:t>
-      </w:r>
-      <w:proofErr w:type="gramStart"/>
-      <w:r>
-        <w:rPr>
-          <w:color w:val="FF0000"/>
-        </w:rPr>
-        <w:t>possibly</w:t>
-      </w:r>
-      <w:proofErr w:type="gramEnd"/>
-      <w:r>
-        <w:rPr>
-          <w:color w:val="FF0000"/>
-        </w:rPr>
-        <w:t xml:space="preserve"> it is getting biased on </w:t>
+        <w:t xml:space="preserve">(possibly it is getting biased on </w:t>
       </w:r>
       <w:r>
         <w:rPr>
@@ -981,23 +634,7 @@
     </w:p>
     <w:p>
       <w:r>
-        <w:t xml:space="preserve">       </w:t>
-      </w:r>
-      <w:proofErr w:type="spellStart"/>
-      <w:r>
-        <w:t>grad_fn</w:t>
-      </w:r>
-      <w:proofErr w:type="spellEnd"/>
-      <w:r>
-        <w:t>=&lt;</w:t>
-      </w:r>
-      <w:proofErr w:type="spellStart"/>
-      <w:r>
-        <w:t>SoftmaxBackward</w:t>
-      </w:r>
-      <w:proofErr w:type="spellEnd"/>
-      <w:r>
-        <w:t>&gt;)</w:t>
+        <w:t xml:space="preserve">       grad_fn=&lt;SoftmaxBackward&gt;)</w:t>
       </w:r>
     </w:p>
     <w:p>
@@ -1007,36 +644,12 @@
     </w:p>
     <w:p>
       <w:r>
-        <w:t xml:space="preserve">tensor(0.7274, </w:t>
-      </w:r>
-      <w:proofErr w:type="spellStart"/>
-      <w:r>
-        <w:t>grad_fn</w:t>
-      </w:r>
-      <w:proofErr w:type="spellEnd"/>
-      <w:r>
-        <w:t>=&lt;</w:t>
-      </w:r>
-      <w:proofErr w:type="spellStart"/>
-      <w:r>
-        <w:t>SelectBackward</w:t>
-      </w:r>
-      <w:proofErr w:type="spellEnd"/>
-      <w:r>
-        <w:t>&gt;)</w:t>
-      </w:r>
-    </w:p>
-    <w:p>
-      <w:r>
-        <w:t>__________________</w:t>
-      </w:r>
-      <w:proofErr w:type="spellStart"/>
-      <w:r>
-        <w:t>Final_reply</w:t>
-      </w:r>
-      <w:proofErr w:type="spellEnd"/>
-      <w:r>
-        <w:t>_______________</w:t>
+        <w:t>tensor(0.7274, grad_fn=&lt;SelectBackward&gt;)</w:t>
+      </w:r>
+    </w:p>
+    <w:p>
+      <w:r>
+        <w:t>__________________Final_reply_______________</w:t>
       </w:r>
     </w:p>
     <w:p>
@@ -1119,19 +732,11 @@
           <w:color w:val="FF0000"/>
         </w:rPr>
       </w:pPr>
-      <w:proofErr w:type="gramStart"/>
-      <w:r>
-        <w:rPr>
-          <w:color w:val="FF0000"/>
-        </w:rPr>
-        <w:t>Solution:-</w:t>
-      </w:r>
-      <w:proofErr w:type="gramEnd"/>
-      <w:r>
-        <w:rPr>
-          <w:color w:val="FF0000"/>
-        </w:rPr>
-        <w:t xml:space="preserve">  check for the weather intents, improve it, re-train the model</w:t>
+      <w:r>
+        <w:rPr>
+          <w:color w:val="FF0000"/>
+        </w:rPr>
+        <w:t>Solution:-  check for the weather intents, improve it, re-train the model</w:t>
       </w:r>
     </w:p>
     <w:p>
@@ -1144,21 +749,7 @@
         <w:rPr>
           <w:color w:val="FF0000"/>
         </w:rPr>
-        <w:t>(</w:t>
-      </w:r>
-      <w:proofErr w:type="gramStart"/>
-      <w:r>
-        <w:rPr>
-          <w:color w:val="FF0000"/>
-        </w:rPr>
-        <w:t>possibly</w:t>
-      </w:r>
-      <w:proofErr w:type="gramEnd"/>
-      <w:r>
-        <w:rPr>
-          <w:color w:val="FF0000"/>
-        </w:rPr>
-        <w:t xml:space="preserve"> it is getting biased on the you word so we have to either ignore it or do something to decrease their priority)</w:t>
+        <w:t>(possibly it is getting biased on the you word so we have to either ignore it or do something to decrease their priority)</w:t>
       </w:r>
     </w:p>
     <w:p/>
@@ -1189,23 +780,7 @@
     </w:p>
     <w:p>
       <w:r>
-        <w:t xml:space="preserve">       </w:t>
-      </w:r>
-      <w:proofErr w:type="spellStart"/>
-      <w:r>
-        <w:t>grad_fn</w:t>
-      </w:r>
-      <w:proofErr w:type="spellEnd"/>
-      <w:r>
-        <w:t>=&lt;</w:t>
-      </w:r>
-      <w:proofErr w:type="spellStart"/>
-      <w:r>
-        <w:t>SoftmaxBackward</w:t>
-      </w:r>
-      <w:proofErr w:type="spellEnd"/>
-      <w:r>
-        <w:t>&gt;)</w:t>
+        <w:t xml:space="preserve">       grad_fn=&lt;SoftmaxBackward&gt;)</w:t>
       </w:r>
     </w:p>
     <w:p>
@@ -1215,49 +790,17 @@
     </w:p>
     <w:p>
       <w:r>
-        <w:t xml:space="preserve">tensor(0.8106, </w:t>
-      </w:r>
-      <w:proofErr w:type="spellStart"/>
-      <w:r>
-        <w:t>grad_fn</w:t>
-      </w:r>
-      <w:proofErr w:type="spellEnd"/>
-      <w:r>
-        <w:t>=&lt;</w:t>
-      </w:r>
-      <w:proofErr w:type="spellStart"/>
-      <w:r>
-        <w:t>SelectBackward</w:t>
-      </w:r>
-      <w:proofErr w:type="spellEnd"/>
-      <w:r>
-        <w:t>&gt;)</w:t>
-      </w:r>
-    </w:p>
-    <w:p>
-      <w:r>
-        <w:t xml:space="preserve">just, </w:t>
-      </w:r>
-      <w:proofErr w:type="spellStart"/>
-      <w:r>
-        <w:t>analyzing</w:t>
-      </w:r>
-      <w:proofErr w:type="spellEnd"/>
-      <w:r>
-        <w:t xml:space="preserve"> the data ,what about you ? </w:t>
-      </w:r>
-    </w:p>
-    <w:p>
-      <w:r>
-        <w:t xml:space="preserve">A.I : just, </w:t>
-      </w:r>
-      <w:proofErr w:type="spellStart"/>
-      <w:r>
-        <w:t>analyzing</w:t>
-      </w:r>
-      <w:proofErr w:type="spellEnd"/>
-      <w:r>
-        <w:t xml:space="preserve"> the data ,what about you ? </w:t>
+        <w:t>tensor(0.8106, grad_fn=&lt;SelectBackward&gt;)</w:t>
+      </w:r>
+    </w:p>
+    <w:p>
+      <w:r>
+        <w:t xml:space="preserve">just, analyzing the data ,what about you ? </w:t>
+      </w:r>
+    </w:p>
+    <w:p>
+      <w:r>
+        <w:t xml:space="preserve">A.I : just, analyzing the data ,what about you ? </w:t>
       </w:r>
     </w:p>
     <w:p>
@@ -1308,19 +851,11 @@
           <w:color w:val="FF0000"/>
         </w:rPr>
       </w:pPr>
-      <w:proofErr w:type="gramStart"/>
-      <w:r>
-        <w:rPr>
-          <w:color w:val="FF0000"/>
-        </w:rPr>
-        <w:t>Solution:-</w:t>
-      </w:r>
-      <w:proofErr w:type="gramEnd"/>
-      <w:r>
-        <w:rPr>
-          <w:color w:val="FF0000"/>
-        </w:rPr>
-        <w:t xml:space="preserve">  check for the wea intents, improve it, re-train the model</w:t>
+      <w:r>
+        <w:rPr>
+          <w:color w:val="FF0000"/>
+        </w:rPr>
+        <w:t>Solution:-  check for the wea intents, improve it, re-train the model</w:t>
       </w:r>
     </w:p>
     <w:p>
@@ -1333,45 +868,18 @@
         <w:rPr>
           <w:color w:val="FF0000"/>
         </w:rPr>
-        <w:t>(</w:t>
-      </w:r>
-      <w:proofErr w:type="gramStart"/>
-      <w:r>
-        <w:rPr>
-          <w:color w:val="FF0000"/>
-        </w:rPr>
-        <w:t>possibly</w:t>
-      </w:r>
-      <w:proofErr w:type="gramEnd"/>
-      <w:r>
-        <w:rPr>
-          <w:color w:val="FF0000"/>
-        </w:rPr>
-        <w:t xml:space="preserve"> it is getting biased on the you word so we have to either ignore it or do something to decrease their priority)</w:t>
+        <w:t>(possibly it is getting biased on the you word so we have to either ignore it or do something to decrease their priority)</w:t>
       </w:r>
     </w:p>
     <w:p/>
     <w:p>
       <w:r>
-        <w:t xml:space="preserve"> U said: what's weather of </w:t>
-      </w:r>
-      <w:proofErr w:type="spellStart"/>
-      <w:r>
-        <w:t>akot</w:t>
-      </w:r>
-      <w:proofErr w:type="spellEnd"/>
-    </w:p>
-    <w:p>
-      <w:r>
-        <w:t>['what', "'s", 'weather', '</w:t>
-      </w:r>
-      <w:proofErr w:type="spellStart"/>
-      <w:r>
-        <w:t>akot</w:t>
-      </w:r>
-      <w:proofErr w:type="spellEnd"/>
-      <w:r>
-        <w:t>']</w:t>
+        <w:t xml:space="preserve"> U said: what's weather of akot</w:t>
+      </w:r>
+    </w:p>
+    <w:p>
+      <w:r>
+        <w:t>['what', "'s", 'weather', 'akot']</w:t>
       </w:r>
     </w:p>
     <w:p>
@@ -1402,23 +910,7 @@
     </w:p>
     <w:p>
       <w:r>
-        <w:t xml:space="preserve">       </w:t>
-      </w:r>
-      <w:proofErr w:type="spellStart"/>
-      <w:r>
-        <w:t>grad_fn</w:t>
-      </w:r>
-      <w:proofErr w:type="spellEnd"/>
-      <w:r>
-        <w:t>=&lt;</w:t>
-      </w:r>
-      <w:proofErr w:type="spellStart"/>
-      <w:r>
-        <w:t>SoftmaxBackward</w:t>
-      </w:r>
-      <w:proofErr w:type="spellEnd"/>
-      <w:r>
-        <w:t>&gt;)</w:t>
+        <w:t xml:space="preserve">       grad_fn=&lt;SoftmaxBackward&gt;)</w:t>
       </w:r>
     </w:p>
     <w:p>
@@ -1428,23 +920,7 @@
     </w:p>
     <w:p>
       <w:r>
-        <w:t xml:space="preserve">tensor(1.0000, </w:t>
-      </w:r>
-      <w:proofErr w:type="spellStart"/>
-      <w:r>
-        <w:t>grad_fn</w:t>
-      </w:r>
-      <w:proofErr w:type="spellEnd"/>
-      <w:r>
-        <w:t>=&lt;</w:t>
-      </w:r>
-      <w:proofErr w:type="spellStart"/>
-      <w:r>
-        <w:t>SelectBackward</w:t>
-      </w:r>
-      <w:proofErr w:type="spellEnd"/>
-      <w:r>
-        <w:t>&gt;)</w:t>
+        <w:t>tensor(1.0000, grad_fn=&lt;SelectBackward&gt;)</w:t>
       </w:r>
     </w:p>
     <w:p>
@@ -1474,13 +950,8 @@
     </w:p>
     <w:p>
       <w:r>
-        <w:t xml:space="preserve">A.I : Temperature: 24.99degree </w:t>
-      </w:r>
-      <w:proofErr w:type="spellStart"/>
-      <w:r>
-        <w:t>celcius</w:t>
-      </w:r>
-      <w:proofErr w:type="spellEnd"/>
+        <w:t>A.I : Temperature: 24.99degree celcius</w:t>
+      </w:r>
     </w:p>
     <w:p>
       <w:r>
@@ -1535,62 +1006,54 @@
     </w:p>
     <w:p>
       <w:r>
-        <w:t xml:space="preserve">Good morning, good </w:t>
-      </w:r>
-      <w:proofErr w:type="spellStart"/>
-      <w:r>
-        <w:t>eveneing</w:t>
-      </w:r>
-      <w:proofErr w:type="spellEnd"/>
+        <w:t>Good morning, good eveneing bolne pr achha reply dena chahiye</w:t>
+      </w:r>
+    </w:p>
+    <w:p>
+      <w:r>
+        <w:t>Replies badha</w:t>
+      </w:r>
+      <w:r>
+        <w:t xml:space="preserve"> do </w:t>
+      </w:r>
+      <w:r>
+        <w:t>–</w:t>
+      </w:r>
       <w:r>
         <w:t xml:space="preserve"> </w:t>
       </w:r>
-      <w:proofErr w:type="spellStart"/>
-      <w:r>
-        <w:t>bolne</w:t>
-      </w:r>
-      <w:proofErr w:type="spellEnd"/>
-      <w:r>
-        <w:t xml:space="preserve"> pr </w:t>
-      </w:r>
-      <w:proofErr w:type="spellStart"/>
-      <w:r>
-        <w:t>achha</w:t>
-      </w:r>
-      <w:proofErr w:type="spellEnd"/>
-      <w:r>
-        <w:t xml:space="preserve"> reply </w:t>
-      </w:r>
-      <w:proofErr w:type="spellStart"/>
-      <w:r>
-        <w:t>dena</w:t>
-      </w:r>
-      <w:proofErr w:type="spellEnd"/>
+    </w:p>
+    <w:p>
+      <w:r>
+        <w:t>Update news.py</w:t>
+      </w:r>
+    </w:p>
+    <w:p>
+      <w:r>
+        <w:t>Update Wikipedia upto 3-4 sentemces</w:t>
+      </w:r>
+    </w:p>
+    <w:p>
+      <w:r>
+        <w:t xml:space="preserve">In weather file </w:t>
+      </w:r>
+      <w:r>
+        <w:t>–</w:t>
+      </w:r>
       <w:r>
         <w:t xml:space="preserve"> </w:t>
       </w:r>
-      <w:proofErr w:type="spellStart"/>
-      <w:r>
-        <w:t>chahiye</w:t>
-      </w:r>
-      <w:proofErr w:type="spellEnd"/>
-    </w:p>
-    <w:p>
-      <w:r>
-        <w:t xml:space="preserve">Replies </w:t>
-      </w:r>
-      <w:proofErr w:type="spellStart"/>
-      <w:r>
-        <w:t>badha</w:t>
-      </w:r>
-      <w:proofErr w:type="spellEnd"/>
-      <w:r>
-        <w:t xml:space="preserve"> do - </w:t>
-      </w:r>
-    </w:p>
-    <w:p/>
-    <w:p/>
-    <w:p/>
+    </w:p>
+    <w:p>
+      <w:r>
+        <w:t>Google if not in intetts</w:t>
+      </w:r>
+    </w:p>
+    <w:p>
+      <w:r>
+        <w:t>Wake up word  as ALEXA</w:t>
+      </w:r>
+    </w:p>
     <w:sectPr>
       <w:pgSz w:w="11906" w:h="16838"/>
       <w:pgMar w:top="1440" w:right="1440" w:bottom="1440" w:left="1440" w:header="708" w:footer="708" w:gutter="0"/>

</xml_diff>

<commit_message>
reset done and redownloaded git
</commit_message>
<xml_diff>
--- a/output.docx
+++ b/output.docx
@@ -4,12 +4,86 @@
   <w:body>
     <w:p>
       <w:r>
-        <w:t>Reloaded modules: Neural_Network.brain, Neural_Network.text_preprocessing, Features.csv_writer, task, Features.listen, Features.speak, Features.alarm, Features.weather, Features.wishme, Features.wolfram</w:t>
-      </w:r>
-    </w:p>
-    <w:p>
-      <w:r>
-        <w:t>A.I : Good Morning sir, What can I do for you ?</w:t>
+        <w:t xml:space="preserve">Reloaded modules: </w:t>
+      </w:r>
+      <w:proofErr w:type="spellStart"/>
+      <w:r>
+        <w:t>Neural_Network.brain</w:t>
+      </w:r>
+      <w:proofErr w:type="spellEnd"/>
+      <w:r>
+        <w:t xml:space="preserve">, </w:t>
+      </w:r>
+      <w:proofErr w:type="spellStart"/>
+      <w:r>
+        <w:t>Neural_Network.text_preprocessing</w:t>
+      </w:r>
+      <w:proofErr w:type="spellEnd"/>
+      <w:r>
+        <w:t xml:space="preserve">, </w:t>
+      </w:r>
+      <w:proofErr w:type="spellStart"/>
+      <w:r>
+        <w:t>Features.csv_writer</w:t>
+      </w:r>
+      <w:proofErr w:type="spellEnd"/>
+      <w:r>
+        <w:t xml:space="preserve">, task, </w:t>
+      </w:r>
+      <w:proofErr w:type="spellStart"/>
+      <w:r>
+        <w:t>Features.listen</w:t>
+      </w:r>
+      <w:proofErr w:type="spellEnd"/>
+      <w:r>
+        <w:t xml:space="preserve">, </w:t>
+      </w:r>
+      <w:proofErr w:type="spellStart"/>
+      <w:r>
+        <w:t>Features.speak</w:t>
+      </w:r>
+      <w:proofErr w:type="spellEnd"/>
+      <w:r>
+        <w:t xml:space="preserve">, </w:t>
+      </w:r>
+      <w:proofErr w:type="spellStart"/>
+      <w:r>
+        <w:t>Features.alarm</w:t>
+      </w:r>
+      <w:proofErr w:type="spellEnd"/>
+      <w:r>
+        <w:t xml:space="preserve">, </w:t>
+      </w:r>
+      <w:proofErr w:type="spellStart"/>
+      <w:r>
+        <w:t>Features.weather</w:t>
+      </w:r>
+      <w:proofErr w:type="spellEnd"/>
+      <w:r>
+        <w:t xml:space="preserve">, </w:t>
+      </w:r>
+      <w:proofErr w:type="spellStart"/>
+      <w:r>
+        <w:t>Features.wishme</w:t>
+      </w:r>
+      <w:proofErr w:type="spellEnd"/>
+      <w:r>
+        <w:t xml:space="preserve">, </w:t>
+      </w:r>
+      <w:proofErr w:type="spellStart"/>
+      <w:r>
+        <w:t>Features.wolfram</w:t>
+      </w:r>
+      <w:proofErr w:type="spellEnd"/>
+    </w:p>
+    <w:p>
+      <w:proofErr w:type="gramStart"/>
+      <w:r>
+        <w:t>A.I :</w:t>
+      </w:r>
+      <w:proofErr w:type="gramEnd"/>
+      <w:r>
+        <w:t xml:space="preserve"> Good Morning sir, What can I do for you ?</w:t>
       </w:r>
     </w:p>
     <w:p>
@@ -19,8 +93,13 @@
     </w:p>
     <w:p>
       <w:r>
-        <w:t>Good Morning sir, What can I do for you ?</w:t>
-      </w:r>
+        <w:t xml:space="preserve">Good Morning sir, What can I do for </w:t>
+      </w:r>
+      <w:proofErr w:type="gramStart"/>
+      <w:r>
+        <w:t>you ?</w:t>
+      </w:r>
+      <w:proofErr w:type="gramEnd"/>
     </w:p>
     <w:p>
       <w:r>
@@ -48,8 +127,13 @@
       </w:r>
     </w:p>
     <w:p>
-      <w:r>
-        <w:t>tensor([[7.3150e-20, 9.9999e-01, 7.0753e-19, 1.8614e-10, 1.1817e-19, 2.1899e-09,</w:t>
+      <w:proofErr w:type="gramStart"/>
+      <w:r>
+        <w:t>tensor(</w:t>
+      </w:r>
+      <w:proofErr w:type="gramEnd"/>
+      <w:r>
+        <w:t>[[7.3150e-20, 9.9999e-01, 7.0753e-19, 1.8614e-10, 1.1817e-19, 2.1899e-09,</w:t>
       </w:r>
     </w:p>
     <w:p>
@@ -69,7 +153,23 @@
     </w:p>
     <w:p>
       <w:r>
-        <w:t xml:space="preserve">       grad_fn=&lt;SoftmaxBackward&gt;)</w:t>
+        <w:t xml:space="preserve">       </w:t>
+      </w:r>
+      <w:proofErr w:type="spellStart"/>
+      <w:r>
+        <w:t>grad_fn</w:t>
+      </w:r>
+      <w:proofErr w:type="spellEnd"/>
+      <w:r>
+        <w:t>=&lt;</w:t>
+      </w:r>
+      <w:proofErr w:type="spellStart"/>
+      <w:r>
+        <w:t>SoftmaxBackward</w:t>
+      </w:r>
+      <w:proofErr w:type="spellEnd"/>
+      <w:r>
+        <w:t>&gt;)</w:t>
       </w:r>
     </w:p>
     <w:p>
@@ -78,26 +178,60 @@
       </w:r>
     </w:p>
     <w:p>
-      <w:r>
-        <w:t>tensor(1.0000, grad_fn=&lt;SelectBackward&gt;)</w:t>
-      </w:r>
-    </w:p>
-    <w:p>
-      <w:r>
-        <w:t xml:space="preserve">Watching a movie, what about you ? </w:t>
-      </w:r>
-    </w:p>
-    <w:p>
-      <w:r>
-        <w:t xml:space="preserve">A.I : Watching a movie, what about you ? </w:t>
-      </w:r>
-    </w:p>
-    <w:p>
+      <w:proofErr w:type="gramStart"/>
+      <w:r>
+        <w:t>tensor(</w:t>
+      </w:r>
+      <w:proofErr w:type="gramEnd"/>
+      <w:r>
+        <w:t xml:space="preserve">1.0000, </w:t>
+      </w:r>
+      <w:proofErr w:type="spellStart"/>
+      <w:r>
+        <w:t>grad_fn</w:t>
+      </w:r>
+      <w:proofErr w:type="spellEnd"/>
+      <w:r>
+        <w:t>=&lt;</w:t>
+      </w:r>
+      <w:proofErr w:type="spellStart"/>
+      <w:r>
+        <w:t>SelectBackward</w:t>
+      </w:r>
+      <w:proofErr w:type="spellEnd"/>
+      <w:r>
+        <w:t>&gt;)</w:t>
+      </w:r>
+    </w:p>
+    <w:p>
+      <w:r>
+        <w:t xml:space="preserve">Watching a movie, what about </w:t>
+      </w:r>
+      <w:proofErr w:type="gramStart"/>
+      <w:r>
+        <w:t>you ?</w:t>
+      </w:r>
+      <w:proofErr w:type="gramEnd"/>
       <w:r>
         <w:t xml:space="preserve"> </w:t>
       </w:r>
     </w:p>
     <w:p>
+      <w:proofErr w:type="gramStart"/>
+      <w:r>
+        <w:t>A.I :</w:t>
+      </w:r>
+      <w:proofErr w:type="gramEnd"/>
+      <w:r>
+        <w:t xml:space="preserve"> Watching a movie, what about you ? </w:t>
+      </w:r>
+    </w:p>
+    <w:p>
+      <w:r>
+        <w:t xml:space="preserve"> </w:t>
+      </w:r>
+    </w:p>
+    <w:p>
       <w:r>
         <w:t>Listening...</w:t>
       </w:r>
@@ -123,8 +257,13 @@
       </w:r>
     </w:p>
     <w:p>
-      <w:r>
-        <w:t>tensor([[1.0837e-23, 2.2002e-08, 9.4084e-09, 1.9078e-21, 5.1775e-08, 1.5443e-04,</w:t>
+      <w:proofErr w:type="gramStart"/>
+      <w:r>
+        <w:t>tensor(</w:t>
+      </w:r>
+      <w:proofErr w:type="gramEnd"/>
+      <w:r>
+        <w:t>[[1.0837e-23, 2.2002e-08, 9.4084e-09, 1.9078e-21, 5.1775e-08, 1.5443e-04,</w:t>
       </w:r>
     </w:p>
     <w:p>
@@ -144,7 +283,23 @@
     </w:p>
     <w:p>
       <w:r>
-        <w:t xml:space="preserve">       grad_fn=&lt;SoftmaxBackward&gt;)</w:t>
+        <w:t xml:space="preserve">       </w:t>
+      </w:r>
+      <w:proofErr w:type="spellStart"/>
+      <w:r>
+        <w:t>grad_fn</w:t>
+      </w:r>
+      <w:proofErr w:type="spellEnd"/>
+      <w:r>
+        <w:t>=&lt;</w:t>
+      </w:r>
+      <w:proofErr w:type="spellStart"/>
+      <w:r>
+        <w:t>SoftmaxBackward</w:t>
+      </w:r>
+      <w:proofErr w:type="spellEnd"/>
+      <w:r>
+        <w:t>&gt;)</w:t>
       </w:r>
     </w:p>
     <w:p>
@@ -153,9 +308,30 @@
       </w:r>
     </w:p>
     <w:p>
+      <w:proofErr w:type="gramStart"/>
       <w:r>
         <w:lastRenderedPageBreak/>
-        <w:t>tensor(0.9998, grad_fn=&lt;SelectBackward&gt;)</w:t>
+        <w:t>tensor(</w:t>
+      </w:r>
+      <w:proofErr w:type="gramEnd"/>
+      <w:r>
+        <w:t xml:space="preserve">0.9998, </w:t>
+      </w:r>
+      <w:proofErr w:type="spellStart"/>
+      <w:r>
+        <w:t>grad_fn</w:t>
+      </w:r>
+      <w:proofErr w:type="spellEnd"/>
+      <w:r>
+        <w:t>=&lt;</w:t>
+      </w:r>
+      <w:proofErr w:type="spellStart"/>
+      <w:r>
+        <w:t>SelectBackward</w:t>
+      </w:r>
+      <w:proofErr w:type="spellEnd"/>
+      <w:r>
+        <w:t>&gt;)</w:t>
       </w:r>
     </w:p>
     <w:p>
@@ -164,8 +340,13 @@
       </w:r>
     </w:p>
     <w:p>
-      <w:r>
-        <w:t>A.I : Yeah, That's a relief</w:t>
+      <w:proofErr w:type="gramStart"/>
+      <w:r>
+        <w:t>A.I :</w:t>
+      </w:r>
+      <w:proofErr w:type="gramEnd"/>
+      <w:r>
+        <w:t xml:space="preserve"> Yeah, That's a relief</w:t>
       </w:r>
     </w:p>
     <w:p>
@@ -199,8 +380,13 @@
       </w:r>
     </w:p>
     <w:p>
-      <w:r>
-        <w:t>tensor([[1.0419e-39, 3.0210e-11, 1.3854e-14, 1.5441e-07, 1.1446e-07, 3.6598e-11,</w:t>
+      <w:proofErr w:type="gramStart"/>
+      <w:r>
+        <w:t>tensor(</w:t>
+      </w:r>
+      <w:proofErr w:type="gramEnd"/>
+      <w:r>
+        <w:t>[[1.0419e-39, 3.0210e-11, 1.3854e-14, 1.5441e-07, 1.1446e-07, 3.6598e-11,</w:t>
       </w:r>
     </w:p>
     <w:p>
@@ -220,7 +406,23 @@
     </w:p>
     <w:p>
       <w:r>
-        <w:t xml:space="preserve">       grad_fn=&lt;SoftmaxBackward&gt;)</w:t>
+        <w:t xml:space="preserve">       </w:t>
+      </w:r>
+      <w:proofErr w:type="spellStart"/>
+      <w:r>
+        <w:t>grad_fn</w:t>
+      </w:r>
+      <w:proofErr w:type="spellEnd"/>
+      <w:r>
+        <w:t>=&lt;</w:t>
+      </w:r>
+      <w:proofErr w:type="spellStart"/>
+      <w:r>
+        <w:t>SoftmaxBackward</w:t>
+      </w:r>
+      <w:proofErr w:type="spellEnd"/>
+      <w:r>
+        <w:t>&gt;)</w:t>
       </w:r>
     </w:p>
     <w:p>
@@ -229,8 +431,29 @@
       </w:r>
     </w:p>
     <w:p>
-      <w:r>
-        <w:t>tensor(1.0000, grad_fn=&lt;SelectBackward&gt;)</w:t>
+      <w:proofErr w:type="gramStart"/>
+      <w:r>
+        <w:t>tensor(</w:t>
+      </w:r>
+      <w:proofErr w:type="gramEnd"/>
+      <w:r>
+        <w:t xml:space="preserve">1.0000, </w:t>
+      </w:r>
+      <w:proofErr w:type="spellStart"/>
+      <w:r>
+        <w:t>grad_fn</w:t>
+      </w:r>
+      <w:proofErr w:type="spellEnd"/>
+      <w:r>
+        <w:t>=&lt;</w:t>
+      </w:r>
+      <w:proofErr w:type="spellStart"/>
+      <w:r>
+        <w:t>SelectBackward</w:t>
+      </w:r>
+      <w:proofErr w:type="spellEnd"/>
+      <w:r>
+        <w:t>&gt;)</w:t>
       </w:r>
     </w:p>
     <w:p>
@@ -239,8 +462,21 @@
       </w:r>
     </w:p>
     <w:p>
-      <w:r>
-        <w:t>A.I : Finding a good PHP developer is like looking for a needle in a haystack. Or is it a hackstack in a needle?</w:t>
+      <w:proofErr w:type="gramStart"/>
+      <w:r>
+        <w:t>A.I :</w:t>
+      </w:r>
+      <w:proofErr w:type="gramEnd"/>
+      <w:r>
+        <w:t xml:space="preserve"> Finding a good PHP developer is like looking for a needle in a haystack. Or is it a </w:t>
+      </w:r>
+      <w:proofErr w:type="spellStart"/>
+      <w:r>
+        <w:t>hackstack</w:t>
+      </w:r>
+      <w:proofErr w:type="spellEnd"/>
+      <w:r>
+        <w:t xml:space="preserve"> in a needle?</w:t>
       </w:r>
     </w:p>
     <w:p>
@@ -274,8 +510,13 @@
       </w:r>
     </w:p>
     <w:p>
-      <w:r>
-        <w:t>tensor([[1.6945e-15, 5.7240e-16, 4.2039e-45, 1.6325e-42, 1.3868e-38, 1.2727e-15,</w:t>
+      <w:proofErr w:type="gramStart"/>
+      <w:r>
+        <w:t>tensor(</w:t>
+      </w:r>
+      <w:proofErr w:type="gramEnd"/>
+      <w:r>
+        <w:t>[[1.6945e-15, 5.7240e-16, 4.2039e-45, 1.6325e-42, 1.3868e-38, 1.2727e-15,</w:t>
       </w:r>
     </w:p>
     <w:p>
@@ -295,7 +536,23 @@
     </w:p>
     <w:p>
       <w:r>
-        <w:t xml:space="preserve">       grad_fn=&lt;SoftmaxBackward&gt;)</w:t>
+        <w:t xml:space="preserve">       </w:t>
+      </w:r>
+      <w:proofErr w:type="spellStart"/>
+      <w:r>
+        <w:t>grad_fn</w:t>
+      </w:r>
+      <w:proofErr w:type="spellEnd"/>
+      <w:r>
+        <w:t>=&lt;</w:t>
+      </w:r>
+      <w:proofErr w:type="spellStart"/>
+      <w:r>
+        <w:t>SoftmaxBackward</w:t>
+      </w:r>
+      <w:proofErr w:type="spellEnd"/>
+      <w:r>
+        <w:t>&gt;)</w:t>
       </w:r>
     </w:p>
     <w:p>
@@ -304,9 +561,30 @@
       </w:r>
     </w:p>
     <w:p>
+      <w:proofErr w:type="gramStart"/>
       <w:r>
         <w:lastRenderedPageBreak/>
-        <w:t>tensor(1.0000, grad_fn=&lt;SelectBackward&gt;)</w:t>
+        <w:t>tensor(</w:t>
+      </w:r>
+      <w:proofErr w:type="gramEnd"/>
+      <w:r>
+        <w:t xml:space="preserve">1.0000, </w:t>
+      </w:r>
+      <w:proofErr w:type="spellStart"/>
+      <w:r>
+        <w:t>grad_fn</w:t>
+      </w:r>
+      <w:proofErr w:type="spellEnd"/>
+      <w:r>
+        <w:t>=&lt;</w:t>
+      </w:r>
+      <w:proofErr w:type="spellStart"/>
+      <w:r>
+        <w:t>SelectBackward</w:t>
+      </w:r>
+      <w:proofErr w:type="spellEnd"/>
+      <w:r>
+        <w:t>&gt;)</w:t>
       </w:r>
     </w:p>
     <w:p>
@@ -315,8 +593,13 @@
       </w:r>
     </w:p>
     <w:p>
-      <w:r>
-        <w:t>A.I : 11: 26</w:t>
+      <w:proofErr w:type="gramStart"/>
+      <w:r>
+        <w:t>A.I :</w:t>
+      </w:r>
+      <w:proofErr w:type="gramEnd"/>
+      <w:r>
+        <w:t xml:space="preserve"> 11: 26</w:t>
       </w:r>
     </w:p>
     <w:p>
@@ -358,7 +641,21 @@
         <w:rPr>
           <w:color w:val="FF0000"/>
         </w:rPr>
-        <w:t>Problem – the output is correct but the point is “ ’s” should also be ignored</w:t>
+        <w:t xml:space="preserve">Problem – the output is correct but the point is </w:t>
+      </w:r>
+      <w:proofErr w:type="gramStart"/>
+      <w:r>
+        <w:rPr>
+          <w:color w:val="FF0000"/>
+        </w:rPr>
+        <w:t>“ ’</w:t>
+      </w:r>
+      <w:proofErr w:type="gramEnd"/>
+      <w:r>
+        <w:rPr>
+          <w:color w:val="FF0000"/>
+        </w:rPr>
+        <w:t>s” should also be ignored</w:t>
       </w:r>
     </w:p>
     <w:p>
@@ -371,7 +668,49 @@
         <w:rPr>
           <w:color w:val="FF0000"/>
         </w:rPr>
-        <w:t>Solution – add “ ‘s ” to ignore_words list in the text_preprocessing file</w:t>
+        <w:t xml:space="preserve">Solution – add </w:t>
+      </w:r>
+      <w:proofErr w:type="gramStart"/>
+      <w:r>
+        <w:rPr>
+          <w:color w:val="FF0000"/>
+        </w:rPr>
+        <w:t>“ ‘</w:t>
+      </w:r>
+      <w:proofErr w:type="gramEnd"/>
+      <w:r>
+        <w:rPr>
+          <w:color w:val="FF0000"/>
+        </w:rPr>
+        <w:t xml:space="preserve">s ” to </w:t>
+      </w:r>
+      <w:proofErr w:type="spellStart"/>
+      <w:r>
+        <w:rPr>
+          <w:color w:val="FF0000"/>
+        </w:rPr>
+        <w:t>ignore_words</w:t>
+      </w:r>
+      <w:proofErr w:type="spellEnd"/>
+      <w:r>
+        <w:rPr>
+          <w:color w:val="FF0000"/>
+        </w:rPr>
+        <w:t xml:space="preserve"> list in the </w:t>
+      </w:r>
+      <w:proofErr w:type="spellStart"/>
+      <w:r>
+        <w:rPr>
+          <w:color w:val="FF0000"/>
+        </w:rPr>
+        <w:t>text_preprocessing</w:t>
+      </w:r>
+      <w:proofErr w:type="spellEnd"/>
+      <w:r>
+        <w:rPr>
+          <w:color w:val="FF0000"/>
+        </w:rPr>
+        <w:t xml:space="preserve"> file</w:t>
       </w:r>
     </w:p>
     <w:p/>
@@ -391,8 +730,13 @@
       </w:r>
     </w:p>
     <w:p>
-      <w:r>
-        <w:t>tensor([[9.9405e-16, 1.7097e-06, 1.7788e-34, 2.7684e-32, 4.3719e-32, 2.5789e-11,</w:t>
+      <w:proofErr w:type="gramStart"/>
+      <w:r>
+        <w:t>tensor(</w:t>
+      </w:r>
+      <w:proofErr w:type="gramEnd"/>
+      <w:r>
+        <w:t>[[9.9405e-16, 1.7097e-06, 1.7788e-34, 2.7684e-32, 4.3719e-32, 2.5789e-11,</w:t>
       </w:r>
     </w:p>
     <w:p>
@@ -412,7 +756,23 @@
     </w:p>
     <w:p>
       <w:r>
-        <w:t xml:space="preserve">       grad_fn=&lt;SoftmaxBackward&gt;)</w:t>
+        <w:t xml:space="preserve">       </w:t>
+      </w:r>
+      <w:proofErr w:type="spellStart"/>
+      <w:r>
+        <w:t>grad_fn</w:t>
+      </w:r>
+      <w:proofErr w:type="spellEnd"/>
+      <w:r>
+        <w:t>=&lt;</w:t>
+      </w:r>
+      <w:proofErr w:type="spellStart"/>
+      <w:r>
+        <w:t>SoftmaxBackward</w:t>
+      </w:r>
+      <w:proofErr w:type="spellEnd"/>
+      <w:r>
+        <w:t>&gt;)</w:t>
       </w:r>
     </w:p>
     <w:p>
@@ -421,8 +781,29 @@
       </w:r>
     </w:p>
     <w:p>
-      <w:r>
-        <w:t>tensor(1.0000, grad_fn=&lt;SelectBackward&gt;)</w:t>
+      <w:proofErr w:type="gramStart"/>
+      <w:r>
+        <w:t>tensor(</w:t>
+      </w:r>
+      <w:proofErr w:type="gramEnd"/>
+      <w:r>
+        <w:t xml:space="preserve">1.0000, </w:t>
+      </w:r>
+      <w:proofErr w:type="spellStart"/>
+      <w:r>
+        <w:t>grad_fn</w:t>
+      </w:r>
+      <w:proofErr w:type="spellEnd"/>
+      <w:r>
+        <w:t>=&lt;</w:t>
+      </w:r>
+      <w:proofErr w:type="spellStart"/>
+      <w:r>
+        <w:t>SelectBackward</w:t>
+      </w:r>
+      <w:proofErr w:type="spellEnd"/>
+      <w:r>
+        <w:t>&gt;)</w:t>
       </w:r>
     </w:p>
     <w:p>
@@ -431,8 +812,13 @@
       </w:r>
     </w:p>
     <w:p>
-      <w:r>
-        <w:t>A.I : 2021-12-11</w:t>
+      <w:proofErr w:type="gramStart"/>
+      <w:r>
+        <w:t>A.I :</w:t>
+      </w:r>
+      <w:proofErr w:type="gramEnd"/>
+      <w:r>
+        <w:t xml:space="preserve"> 2021-12-11</w:t>
       </w:r>
     </w:p>
     <w:p>
@@ -466,8 +852,13 @@
       </w:r>
     </w:p>
     <w:p>
-      <w:r>
-        <w:t>tensor([[4.0638e-44, 1.9742e-16, 2.5013e-10, 6.6136e-14, 8.5771e-13, 4.8576e-18,</w:t>
+      <w:proofErr w:type="gramStart"/>
+      <w:r>
+        <w:t>tensor(</w:t>
+      </w:r>
+      <w:proofErr w:type="gramEnd"/>
+      <w:r>
+        <w:t>[[4.0638e-44, 1.9742e-16, 2.5013e-10, 6.6136e-14, 8.5771e-13, 4.8576e-18,</w:t>
       </w:r>
     </w:p>
     <w:p>
@@ -488,7 +879,23 @@
     </w:p>
     <w:p>
       <w:r>
-        <w:t xml:space="preserve">       grad_fn=&lt;SoftmaxBackward&gt;)</w:t>
+        <w:t xml:space="preserve">       </w:t>
+      </w:r>
+      <w:proofErr w:type="spellStart"/>
+      <w:r>
+        <w:t>grad_fn</w:t>
+      </w:r>
+      <w:proofErr w:type="spellEnd"/>
+      <w:r>
+        <w:t>=&lt;</w:t>
+      </w:r>
+      <w:proofErr w:type="spellStart"/>
+      <w:r>
+        <w:t>SoftmaxBackward</w:t>
+      </w:r>
+      <w:proofErr w:type="spellEnd"/>
+      <w:r>
+        <w:t>&gt;)</w:t>
       </w:r>
     </w:p>
     <w:p>
@@ -497,8 +904,29 @@
       </w:r>
     </w:p>
     <w:p>
-      <w:r>
-        <w:t>tensor(1., grad_fn=&lt;SelectBackward&gt;)</w:t>
+      <w:proofErr w:type="gramStart"/>
+      <w:r>
+        <w:t>tensor(</w:t>
+      </w:r>
+      <w:proofErr w:type="gramEnd"/>
+      <w:r>
+        <w:t xml:space="preserve">1., </w:t>
+      </w:r>
+      <w:proofErr w:type="spellStart"/>
+      <w:r>
+        <w:t>grad_fn</w:t>
+      </w:r>
+      <w:proofErr w:type="spellEnd"/>
+      <w:r>
+        <w:t>=&lt;</w:t>
+      </w:r>
+      <w:proofErr w:type="spellStart"/>
+      <w:r>
+        <w:t>SelectBackward</w:t>
+      </w:r>
+      <w:proofErr w:type="spellEnd"/>
+      <w:r>
+        <w:t>&gt;)</w:t>
       </w:r>
     </w:p>
     <w:p>
@@ -507,8 +935,13 @@
       </w:r>
     </w:p>
     <w:p>
-      <w:r>
-        <w:t>A.I : Saturday</w:t>
+      <w:proofErr w:type="gramStart"/>
+      <w:r>
+        <w:t>A.I :</w:t>
+      </w:r>
+      <w:proofErr w:type="gramEnd"/>
+      <w:r>
+        <w:t xml:space="preserve"> Saturday</w:t>
       </w:r>
     </w:p>
     <w:p>
@@ -547,11 +980,19 @@
           <w:color w:val="FF0000"/>
         </w:rPr>
       </w:pPr>
-      <w:r>
-        <w:rPr>
-          <w:color w:val="FF0000"/>
-        </w:rPr>
-        <w:t>Solution:-  check for the alarm intents, improve it, re-train the model</w:t>
+      <w:proofErr w:type="gramStart"/>
+      <w:r>
+        <w:rPr>
+          <w:color w:val="FF0000"/>
+        </w:rPr>
+        <w:t>Solution:-</w:t>
+      </w:r>
+      <w:proofErr w:type="gramEnd"/>
+      <w:r>
+        <w:rPr>
+          <w:color w:val="FF0000"/>
+        </w:rPr>
+        <w:t xml:space="preserve">  check for the alarm intents, improve it, re-train the model</w:t>
       </w:r>
     </w:p>
     <w:p>
@@ -564,7 +1005,21 @@
         <w:rPr>
           <w:color w:val="FF0000"/>
         </w:rPr>
-        <w:t xml:space="preserve">(possibly it is getting biased on </w:t>
+        <w:t>(</w:t>
+      </w:r>
+      <w:proofErr w:type="gramStart"/>
+      <w:r>
+        <w:rPr>
+          <w:color w:val="FF0000"/>
+        </w:rPr>
+        <w:t>possibly</w:t>
+      </w:r>
+      <w:proofErr w:type="gramEnd"/>
+      <w:r>
+        <w:rPr>
+          <w:color w:val="FF0000"/>
+        </w:rPr>
+        <w:t xml:space="preserve"> it is getting biased on </w:t>
       </w:r>
       <w:r>
         <w:rPr>
@@ -613,8 +1068,13 @@
       </w:r>
     </w:p>
     <w:p>
-      <w:r>
-        <w:t>tensor([[0.0000e+00, 7.8080e-13, 7.9537e-10, 7.2811e-31, 5.3867e-04, 2.5520e-03,</w:t>
+      <w:proofErr w:type="gramStart"/>
+      <w:r>
+        <w:t>tensor(</w:t>
+      </w:r>
+      <w:proofErr w:type="gramEnd"/>
+      <w:r>
+        <w:t>[[0.0000e+00, 7.8080e-13, 7.9537e-10, 7.2811e-31, 5.3867e-04, 2.5520e-03,</w:t>
       </w:r>
     </w:p>
     <w:p>
@@ -634,7 +1094,23 @@
     </w:p>
     <w:p>
       <w:r>
-        <w:t xml:space="preserve">       grad_fn=&lt;SoftmaxBackward&gt;)</w:t>
+        <w:t xml:space="preserve">       </w:t>
+      </w:r>
+      <w:proofErr w:type="spellStart"/>
+      <w:r>
+        <w:t>grad_fn</w:t>
+      </w:r>
+      <w:proofErr w:type="spellEnd"/>
+      <w:r>
+        <w:t>=&lt;</w:t>
+      </w:r>
+      <w:proofErr w:type="spellStart"/>
+      <w:r>
+        <w:t>SoftmaxBackward</w:t>
+      </w:r>
+      <w:proofErr w:type="spellEnd"/>
+      <w:r>
+        <w:t>&gt;)</w:t>
       </w:r>
     </w:p>
     <w:p>
@@ -643,13 +1119,42 @@
       </w:r>
     </w:p>
     <w:p>
-      <w:r>
-        <w:t>tensor(0.7274, grad_fn=&lt;SelectBackward&gt;)</w:t>
-      </w:r>
-    </w:p>
-    <w:p>
-      <w:r>
-        <w:t>__________________Final_reply_______________</w:t>
+      <w:proofErr w:type="gramStart"/>
+      <w:r>
+        <w:t>tensor(</w:t>
+      </w:r>
+      <w:proofErr w:type="gramEnd"/>
+      <w:r>
+        <w:t xml:space="preserve">0.7274, </w:t>
+      </w:r>
+      <w:proofErr w:type="spellStart"/>
+      <w:r>
+        <w:t>grad_fn</w:t>
+      </w:r>
+      <w:proofErr w:type="spellEnd"/>
+      <w:r>
+        <w:t>=&lt;</w:t>
+      </w:r>
+      <w:proofErr w:type="spellStart"/>
+      <w:r>
+        <w:t>SelectBackward</w:t>
+      </w:r>
+      <w:proofErr w:type="spellEnd"/>
+      <w:r>
+        <w:t>&gt;)</w:t>
+      </w:r>
+    </w:p>
+    <w:p>
+      <w:r>
+        <w:t>__________________</w:t>
+      </w:r>
+      <w:proofErr w:type="spellStart"/>
+      <w:r>
+        <w:t>Final_reply</w:t>
+      </w:r>
+      <w:proofErr w:type="spellEnd"/>
+      <w:r>
+        <w:t>_______________</w:t>
       </w:r>
     </w:p>
     <w:p>
@@ -668,8 +1173,13 @@
       </w:r>
     </w:p>
     <w:p>
-      <w:r>
-        <w:t>A.I : Couldn't understand, say that again please!</w:t>
+      <w:proofErr w:type="gramStart"/>
+      <w:r>
+        <w:t>A.I :</w:t>
+      </w:r>
+      <w:proofErr w:type="gramEnd"/>
+      <w:r>
+        <w:t xml:space="preserve"> Couldn't understand, say that again please!</w:t>
       </w:r>
     </w:p>
     <w:p>
@@ -732,11 +1242,19 @@
           <w:color w:val="FF0000"/>
         </w:rPr>
       </w:pPr>
-      <w:r>
-        <w:rPr>
-          <w:color w:val="FF0000"/>
-        </w:rPr>
-        <w:t>Solution:-  check for the weather intents, improve it, re-train the model</w:t>
+      <w:proofErr w:type="gramStart"/>
+      <w:r>
+        <w:rPr>
+          <w:color w:val="FF0000"/>
+        </w:rPr>
+        <w:t>Solution:-</w:t>
+      </w:r>
+      <w:proofErr w:type="gramEnd"/>
+      <w:r>
+        <w:rPr>
+          <w:color w:val="FF0000"/>
+        </w:rPr>
+        <w:t xml:space="preserve">  check for the weather intents, improve it, re-train the model</w:t>
       </w:r>
     </w:p>
     <w:p>
@@ -749,7 +1267,21 @@
         <w:rPr>
           <w:color w:val="FF0000"/>
         </w:rPr>
-        <w:t>(possibly it is getting biased on the you word so we have to either ignore it or do something to decrease their priority)</w:t>
+        <w:t>(</w:t>
+      </w:r>
+      <w:proofErr w:type="gramStart"/>
+      <w:r>
+        <w:rPr>
+          <w:color w:val="FF0000"/>
+        </w:rPr>
+        <w:t>possibly</w:t>
+      </w:r>
+      <w:proofErr w:type="gramEnd"/>
+      <w:r>
+        <w:rPr>
+          <w:color w:val="FF0000"/>
+        </w:rPr>
+        <w:t xml:space="preserve"> it is getting biased on the you word so we have to either ignore it or do something to decrease their priority)</w:t>
       </w:r>
     </w:p>
     <w:p/>
@@ -759,8 +1291,13 @@
       </w:r>
     </w:p>
     <w:p>
-      <w:r>
-        <w:t>tensor([[9.6302e-10, 8.1058e-01, 3.9258e-34, 2.6274e-24, 3.8361e-33, 8.1775e-11,</w:t>
+      <w:proofErr w:type="gramStart"/>
+      <w:r>
+        <w:t>tensor(</w:t>
+      </w:r>
+      <w:proofErr w:type="gramEnd"/>
+      <w:r>
+        <w:t>[[9.6302e-10, 8.1058e-01, 3.9258e-34, 2.6274e-24, 3.8361e-33, 8.1775e-11,</w:t>
       </w:r>
     </w:p>
     <w:p>
@@ -780,7 +1317,23 @@
     </w:p>
     <w:p>
       <w:r>
-        <w:t xml:space="preserve">       grad_fn=&lt;SoftmaxBackward&gt;)</w:t>
+        <w:t xml:space="preserve">       </w:t>
+      </w:r>
+      <w:proofErr w:type="spellStart"/>
+      <w:r>
+        <w:t>grad_fn</w:t>
+      </w:r>
+      <w:proofErr w:type="spellEnd"/>
+      <w:r>
+        <w:t>=&lt;</w:t>
+      </w:r>
+      <w:proofErr w:type="spellStart"/>
+      <w:r>
+        <w:t>SoftmaxBackward</w:t>
+      </w:r>
+      <w:proofErr w:type="spellEnd"/>
+      <w:r>
+        <w:t>&gt;)</w:t>
       </w:r>
     </w:p>
     <w:p>
@@ -789,18 +1342,68 @@
       </w:r>
     </w:p>
     <w:p>
-      <w:r>
-        <w:t>tensor(0.8106, grad_fn=&lt;SelectBackward&gt;)</w:t>
-      </w:r>
-    </w:p>
-    <w:p>
-      <w:r>
-        <w:t xml:space="preserve">just, analyzing the data ,what about you ? </w:t>
-      </w:r>
-    </w:p>
-    <w:p>
-      <w:r>
-        <w:t xml:space="preserve">A.I : just, analyzing the data ,what about you ? </w:t>
+      <w:proofErr w:type="gramStart"/>
+      <w:r>
+        <w:t>tensor(</w:t>
+      </w:r>
+      <w:proofErr w:type="gramEnd"/>
+      <w:r>
+        <w:t xml:space="preserve">0.8106, </w:t>
+      </w:r>
+      <w:proofErr w:type="spellStart"/>
+      <w:r>
+        <w:t>grad_fn</w:t>
+      </w:r>
+      <w:proofErr w:type="spellEnd"/>
+      <w:r>
+        <w:t>=&lt;</w:t>
+      </w:r>
+      <w:proofErr w:type="spellStart"/>
+      <w:r>
+        <w:t>SelectBackward</w:t>
+      </w:r>
+      <w:proofErr w:type="spellEnd"/>
+      <w:r>
+        <w:t>&gt;)</w:t>
+      </w:r>
+    </w:p>
+    <w:p>
+      <w:r>
+        <w:t xml:space="preserve">just, </w:t>
+      </w:r>
+      <w:proofErr w:type="spellStart"/>
+      <w:r>
+        <w:t>analyzing</w:t>
+      </w:r>
+      <w:proofErr w:type="spellEnd"/>
+      <w:r>
+        <w:t xml:space="preserve"> the </w:t>
+      </w:r>
+      <w:proofErr w:type="gramStart"/>
+      <w:r>
+        <w:t>data ,what</w:t>
+      </w:r>
+      <w:proofErr w:type="gramEnd"/>
+      <w:r>
+        <w:t xml:space="preserve"> about you ? </w:t>
+      </w:r>
+    </w:p>
+    <w:p>
+      <w:proofErr w:type="gramStart"/>
+      <w:r>
+        <w:t>A.I :</w:t>
+      </w:r>
+      <w:proofErr w:type="gramEnd"/>
+      <w:r>
+        <w:t xml:space="preserve"> just, </w:t>
+      </w:r>
+      <w:proofErr w:type="spellStart"/>
+      <w:r>
+        <w:t>analyzing</w:t>
+      </w:r>
+      <w:proofErr w:type="spellEnd"/>
+      <w:r>
+        <w:t xml:space="preserve"> the data ,what about you ? </w:t>
       </w:r>
     </w:p>
     <w:p>
@@ -851,11 +1454,19 @@
           <w:color w:val="FF0000"/>
         </w:rPr>
       </w:pPr>
-      <w:r>
-        <w:rPr>
-          <w:color w:val="FF0000"/>
-        </w:rPr>
-        <w:t>Solution:-  check for the wea intents, improve it, re-train the model</w:t>
+      <w:proofErr w:type="gramStart"/>
+      <w:r>
+        <w:rPr>
+          <w:color w:val="FF0000"/>
+        </w:rPr>
+        <w:t>Solution:-</w:t>
+      </w:r>
+      <w:proofErr w:type="gramEnd"/>
+      <w:r>
+        <w:rPr>
+          <w:color w:val="FF0000"/>
+        </w:rPr>
+        <w:t xml:space="preserve">  check for the wea intents, improve it, re-train the model</w:t>
       </w:r>
     </w:p>
     <w:p>
@@ -868,18 +1479,45 @@
         <w:rPr>
           <w:color w:val="FF0000"/>
         </w:rPr>
-        <w:t>(possibly it is getting biased on the you word so we have to either ignore it or do something to decrease their priority)</w:t>
+        <w:t>(</w:t>
+      </w:r>
+      <w:proofErr w:type="gramStart"/>
+      <w:r>
+        <w:rPr>
+          <w:color w:val="FF0000"/>
+        </w:rPr>
+        <w:t>possibly</w:t>
+      </w:r>
+      <w:proofErr w:type="gramEnd"/>
+      <w:r>
+        <w:rPr>
+          <w:color w:val="FF0000"/>
+        </w:rPr>
+        <w:t xml:space="preserve"> it is getting biased on the you word so we have to either ignore it or do something to decrease their priority)</w:t>
       </w:r>
     </w:p>
     <w:p/>
     <w:p>
       <w:r>
-        <w:t xml:space="preserve"> U said: what's weather of akot</w:t>
-      </w:r>
-    </w:p>
-    <w:p>
-      <w:r>
-        <w:t>['what', "'s", 'weather', 'akot']</w:t>
+        <w:t xml:space="preserve"> U said: what's weather of </w:t>
+      </w:r>
+      <w:proofErr w:type="spellStart"/>
+      <w:r>
+        <w:t>akot</w:t>
+      </w:r>
+      <w:proofErr w:type="spellEnd"/>
+    </w:p>
+    <w:p>
+      <w:r>
+        <w:t>['what', "'s", 'weather', '</w:t>
+      </w:r>
+      <w:proofErr w:type="spellStart"/>
+      <w:r>
+        <w:t>akot</w:t>
+      </w:r>
+      <w:proofErr w:type="spellEnd"/>
+      <w:r>
+        <w:t>']</w:t>
       </w:r>
     </w:p>
     <w:p>
@@ -888,9 +1526,14 @@
       </w:r>
     </w:p>
     <w:p>
+      <w:proofErr w:type="gramStart"/>
       <w:r>
         <w:lastRenderedPageBreak/>
-        <w:t>tensor([[2.9847e-07, 8.6527e-13, 2.7174e-40, 1.3452e-43, 4.1353e-40, 3.2455e-15,</w:t>
+        <w:t>tensor(</w:t>
+      </w:r>
+      <w:proofErr w:type="gramEnd"/>
+      <w:r>
+        <w:t>[[2.9847e-07, 8.6527e-13, 2.7174e-40, 1.3452e-43, 4.1353e-40, 3.2455e-15,</w:t>
       </w:r>
     </w:p>
     <w:p>
@@ -910,7 +1553,23 @@
     </w:p>
     <w:p>
       <w:r>
-        <w:t xml:space="preserve">       grad_fn=&lt;SoftmaxBackward&gt;)</w:t>
+        <w:t xml:space="preserve">       </w:t>
+      </w:r>
+      <w:proofErr w:type="spellStart"/>
+      <w:r>
+        <w:t>grad_fn</w:t>
+      </w:r>
+      <w:proofErr w:type="spellEnd"/>
+      <w:r>
+        <w:t>=&lt;</w:t>
+      </w:r>
+      <w:proofErr w:type="spellStart"/>
+      <w:r>
+        <w:t>SoftmaxBackward</w:t>
+      </w:r>
+      <w:proofErr w:type="spellEnd"/>
+      <w:r>
+        <w:t>&gt;)</w:t>
       </w:r>
     </w:p>
     <w:p>
@@ -919,8 +1578,29 @@
       </w:r>
     </w:p>
     <w:p>
-      <w:r>
-        <w:t>tensor(1.0000, grad_fn=&lt;SelectBackward&gt;)</w:t>
+      <w:proofErr w:type="gramStart"/>
+      <w:r>
+        <w:t>tensor(</w:t>
+      </w:r>
+      <w:proofErr w:type="gramEnd"/>
+      <w:r>
+        <w:t xml:space="preserve">1.0000, </w:t>
+      </w:r>
+      <w:proofErr w:type="spellStart"/>
+      <w:r>
+        <w:t>grad_fn</w:t>
+      </w:r>
+      <w:proofErr w:type="spellEnd"/>
+      <w:r>
+        <w:t>=&lt;</w:t>
+      </w:r>
+      <w:proofErr w:type="spellStart"/>
+      <w:r>
+        <w:t>SelectBackward</w:t>
+      </w:r>
+      <w:proofErr w:type="spellEnd"/>
+      <w:r>
+        <w:t>&gt;)</w:t>
       </w:r>
     </w:p>
     <w:p>
@@ -929,8 +1609,13 @@
       </w:r>
     </w:p>
     <w:p>
-      <w:r>
-        <w:t xml:space="preserve">A.I : weather of your current location is : </w:t>
+      <w:proofErr w:type="gramStart"/>
+      <w:r>
+        <w:t>A.I :</w:t>
+      </w:r>
+      <w:proofErr w:type="gramEnd"/>
+      <w:r>
+        <w:t xml:space="preserve"> weather of your current location is : </w:t>
       </w:r>
     </w:p>
     <w:p>
@@ -939,8 +1624,13 @@
       </w:r>
     </w:p>
     <w:p>
-      <w:r>
-        <w:t>A.I : weather type Haze</w:t>
+      <w:proofErr w:type="gramStart"/>
+      <w:r>
+        <w:t>A.I :</w:t>
+      </w:r>
+      <w:proofErr w:type="gramEnd"/>
+      <w:r>
+        <w:t xml:space="preserve"> weather type Haze</w:t>
       </w:r>
     </w:p>
     <w:p>
@@ -949,9 +1639,19 @@
       </w:r>
     </w:p>
     <w:p>
-      <w:r>
-        <w:t>A.I : Temperature: 24.99degree celcius</w:t>
-      </w:r>
+      <w:proofErr w:type="gramStart"/>
+      <w:r>
+        <w:t>A.I :</w:t>
+      </w:r>
+      <w:proofErr w:type="gramEnd"/>
+      <w:r>
+        <w:t xml:space="preserve"> Temperature: 24.99degree </w:t>
+      </w:r>
+      <w:proofErr w:type="spellStart"/>
+      <w:r>
+        <w:t>celcius</w:t>
+      </w:r>
+      <w:proofErr w:type="spellEnd"/>
     </w:p>
     <w:p>
       <w:r>
@@ -959,8 +1659,13 @@
       </w:r>
     </w:p>
     <w:p>
-      <w:r>
-        <w:t>A.I : Do you want to listen more in detail?</w:t>
+      <w:proofErr w:type="gramStart"/>
+      <w:r>
+        <w:t>A.I :</w:t>
+      </w:r>
+      <w:proofErr w:type="gramEnd"/>
+      <w:r>
+        <w:t xml:space="preserve"> Do you want to listen more in detail?</w:t>
       </w:r>
     </w:p>
     <w:p>
@@ -984,8 +1689,13 @@
       </w:r>
     </w:p>
     <w:p>
-      <w:r>
-        <w:t>A.I : Wind speed is 2.06 metre per second</w:t>
+      <w:proofErr w:type="gramStart"/>
+      <w:r>
+        <w:t>A.I :</w:t>
+      </w:r>
+      <w:proofErr w:type="gramEnd"/>
+      <w:r>
+        <w:t xml:space="preserve"> Wind speed is 2.06 metre per second</w:t>
       </w:r>
     </w:p>
     <w:p>
@@ -994,66 +1704,17 @@
       </w:r>
     </w:p>
     <w:p>
-      <w:r>
-        <w:t>A.I : Humidity is 41</w:t>
+      <w:proofErr w:type="gramStart"/>
+      <w:r>
+        <w:t>A.I :</w:t>
+      </w:r>
+      <w:proofErr w:type="gramEnd"/>
+      <w:r>
+        <w:t xml:space="preserve"> Humidity is 41</w:t>
       </w:r>
     </w:p>
     <w:p/>
-    <w:p>
-      <w:r>
-        <w:t>Intents to add –</w:t>
-      </w:r>
-    </w:p>
-    <w:p>
-      <w:r>
-        <w:t>Good morning, good eveneing bolne pr achha reply dena chahiye</w:t>
-      </w:r>
-    </w:p>
-    <w:p>
-      <w:r>
-        <w:t>Replies badha</w:t>
-      </w:r>
-      <w:r>
-        <w:t xml:space="preserve"> do </w:t>
-      </w:r>
-      <w:r>
-        <w:t>–</w:t>
-      </w:r>
-      <w:r>
-        <w:t xml:space="preserve"> </w:t>
-      </w:r>
-    </w:p>
-    <w:p>
-      <w:r>
-        <w:t>Update news.py</w:t>
-      </w:r>
-    </w:p>
-    <w:p>
-      <w:r>
-        <w:t>Update Wikipedia upto 3-4 sentemces</w:t>
-      </w:r>
-    </w:p>
-    <w:p>
-      <w:r>
-        <w:t xml:space="preserve">In weather file </w:t>
-      </w:r>
-      <w:r>
-        <w:t>–</w:t>
-      </w:r>
-      <w:r>
-        <w:t xml:space="preserve"> </w:t>
-      </w:r>
-    </w:p>
-    <w:p>
-      <w:r>
-        <w:t>Google if not in intetts</w:t>
-      </w:r>
-    </w:p>
-    <w:p>
-      <w:r>
-        <w:t>Wake up word  as ALEXA</w:t>
-      </w:r>
-    </w:p>
+    <w:p/>
     <w:sectPr>
       <w:pgSz w:w="11906" w:h="16838"/>
       <w:pgMar w:top="1440" w:right="1440" w:bottom="1440" w:left="1440" w:header="708" w:footer="708" w:gutter="0"/>

</xml_diff>